<commit_message>
changes of some kind
</commit_message>
<xml_diff>
--- a/Catalogue Website Report.docx
+++ b/Catalogue Website Report.docx
@@ -12,6 +12,7 @@
           <w:sz w:val="52"/>
         </w:rPr>
       </w:pPr>
+      <w:bookmarkStart w:id="0" w:name="_Hlk27084798"/>
       <w:r>
         <w:rPr>
           <w:rFonts w:ascii="Arial" w:hAnsi="Arial" w:cs="Arial"/>
@@ -322,8 +323,6 @@
           <w:lang w:eastAsia="ja-JP"/>
         </w:rPr>
       </w:pPr>
-      <w:bookmarkStart w:id="0" w:name="_GoBack"/>
-      <w:bookmarkEnd w:id="0"/>
     </w:p>
     <w:p>
       <w:pPr>
@@ -352,47 +351,83 @@
         </w:rPr>
         <w:t>University of Gloucestershire</w:t>
       </w:r>
-    </w:p>
-    <w:p>
-      <w:pPr>
-        <w:rPr>
-          <w:rFonts w:ascii="Arial" w:hAnsi="Arial" w:cs="Arial"/>
-          <w:sz w:val="52"/>
-          <w:lang w:eastAsia="ja-JP"/>
-        </w:rPr>
-      </w:pPr>
+      <w:bookmarkEnd w:id="0"/>
     </w:p>
     <w:tbl>
       <w:tblPr>
-        <w:tblStyle w:val="TableGrid"/>
-        <w:tblW w:w="0" w:type="auto"/>
-        <w:tblLook w:val="04A0" w:firstRow="1" w:lastRow="0" w:firstColumn="1" w:lastColumn="0" w:noHBand="0" w:noVBand="1"/>
+        <w:tblpPr w:leftFromText="180" w:rightFromText="180" w:vertAnchor="page" w:horzAnchor="margin" w:tblpXSpec="center" w:tblpY="1391"/>
+        <w:tblW w:w="11894" w:type="dxa"/>
+        <w:tblCellMar>
+          <w:left w:w="0" w:type="dxa"/>
+          <w:right w:w="0" w:type="dxa"/>
+        </w:tblCellMar>
+        <w:tblLook w:val="0420" w:firstRow="1" w:lastRow="0" w:firstColumn="0" w:lastColumn="0" w:noHBand="0" w:noVBand="1"/>
       </w:tblPr>
       <w:tblGrid>
-        <w:gridCol w:w="2254"/>
-        <w:gridCol w:w="2254"/>
-        <w:gridCol w:w="2254"/>
-        <w:gridCol w:w="2254"/>
+        <w:gridCol w:w="799"/>
+        <w:gridCol w:w="1566"/>
+        <w:gridCol w:w="3047"/>
+        <w:gridCol w:w="2219"/>
+        <w:gridCol w:w="2491"/>
+        <w:gridCol w:w="1772"/>
       </w:tblGrid>
       <w:tr>
+        <w:trPr>
+          <w:trHeight w:val="527"/>
+        </w:trPr>
         <w:tc>
           <w:tcPr>
-            <w:tcW w:w="2254" w:type="dxa"/>
-            <w:shd w:val="clear" w:color="auto" w:fill="4F81BD" w:themeFill="accent1"/>
+            <w:tcW w:w="799" w:type="dxa"/>
+            <w:tcBorders>
+              <w:top w:val="single" w:sz="8" w:space="0" w:color="FFFFFF"/>
+              <w:left w:val="single" w:sz="8" w:space="0" w:color="FFFFFF"/>
+              <w:bottom w:val="single" w:sz="24" w:space="0" w:color="FFFFFF"/>
+              <w:right w:val="single" w:sz="8" w:space="0" w:color="FFFFFF"/>
+            </w:tcBorders>
+            <w:shd w:val="clear" w:color="auto" w:fill="4472C4"/>
+            <w:tcMar>
+              <w:top w:w="72" w:type="dxa"/>
+              <w:left w:w="144" w:type="dxa"/>
+              <w:bottom w:w="72" w:type="dxa"/>
+              <w:right w:w="144" w:type="dxa"/>
+            </w:tcMar>
+            <w:hideMark/>
           </w:tcPr>
           <w:p>
-            <w:r>
-              <w:t xml:space="preserve">Test </w:t>
-            </w:r>
-            <w:r>
-              <w:t>no.</w:t>
+            <w:pPr>
+              <w:rPr>
+                <w:u w:val="single"/>
+              </w:rPr>
+            </w:pPr>
+            <w:r>
+              <w:rPr>
+                <w:b/>
+                <w:bCs/>
+                <w:u w:val="single"/>
+                <w:lang w:val="en-US"/>
+              </w:rPr>
+              <w:lastRenderedPageBreak/>
+              <w:t>Ref.</w:t>
             </w:r>
           </w:p>
         </w:tc>
         <w:tc>
           <w:tcPr>
-            <w:tcW w:w="2254" w:type="dxa"/>
-            <w:shd w:val="clear" w:color="auto" w:fill="4F81BD" w:themeFill="accent1"/>
+            <w:tcW w:w="1566" w:type="dxa"/>
+            <w:tcBorders>
+              <w:top w:val="single" w:sz="8" w:space="0" w:color="FFFFFF"/>
+              <w:left w:val="single" w:sz="8" w:space="0" w:color="FFFFFF"/>
+              <w:bottom w:val="single" w:sz="24" w:space="0" w:color="FFFFFF"/>
+              <w:right w:val="single" w:sz="8" w:space="0" w:color="FFFFFF"/>
+            </w:tcBorders>
+            <w:shd w:val="clear" w:color="auto" w:fill="4472C4"/>
+            <w:tcMar>
+              <w:top w:w="72" w:type="dxa"/>
+              <w:left w:w="144" w:type="dxa"/>
+              <w:bottom w:w="72" w:type="dxa"/>
+              <w:right w:w="144" w:type="dxa"/>
+            </w:tcMar>
+            <w:hideMark/>
           </w:tcPr>
           <w:p>
             <w:pPr>
@@ -401,40 +436,178 @@
               </w:rPr>
             </w:pPr>
             <w:r>
-              <w:t xml:space="preserve">Test </w:t>
-            </w:r>
-            <w:r>
-              <w:t>Data</w:t>
+              <w:rPr>
+                <w:b/>
+                <w:bCs/>
+                <w:u w:val="single"/>
+                <w:lang w:val="en-US"/>
+              </w:rPr>
+              <w:t>Page Area</w:t>
             </w:r>
           </w:p>
         </w:tc>
         <w:tc>
           <w:tcPr>
-            <w:tcW w:w="2254" w:type="dxa"/>
-            <w:shd w:val="clear" w:color="auto" w:fill="4F81BD" w:themeFill="accent1"/>
+            <w:tcW w:w="3047" w:type="dxa"/>
+            <w:tcBorders>
+              <w:top w:val="single" w:sz="8" w:space="0" w:color="FFFFFF"/>
+              <w:left w:val="single" w:sz="8" w:space="0" w:color="FFFFFF"/>
+              <w:bottom w:val="single" w:sz="24" w:space="0" w:color="FFFFFF"/>
+              <w:right w:val="single" w:sz="8" w:space="0" w:color="FFFFFF"/>
+            </w:tcBorders>
+            <w:shd w:val="clear" w:color="auto" w:fill="4472C4"/>
+            <w:tcMar>
+              <w:top w:w="72" w:type="dxa"/>
+              <w:left w:w="144" w:type="dxa"/>
+              <w:bottom w:w="72" w:type="dxa"/>
+              <w:right w:w="144" w:type="dxa"/>
+            </w:tcMar>
+            <w:hideMark/>
           </w:tcPr>
           <w:p>
-            <w:r>
-              <w:t>Results</w:t>
+            <w:pPr>
+              <w:rPr>
+                <w:u w:val="single"/>
+              </w:rPr>
+            </w:pPr>
+            <w:r>
+              <w:rPr>
+                <w:b/>
+                <w:bCs/>
+                <w:u w:val="single"/>
+                <w:lang w:val="en-US"/>
+              </w:rPr>
+              <w:t>Scope</w:t>
             </w:r>
           </w:p>
         </w:tc>
         <w:tc>
           <w:tcPr>
-            <w:tcW w:w="2254" w:type="dxa"/>
-            <w:shd w:val="clear" w:color="auto" w:fill="4F81BD" w:themeFill="accent1"/>
+            <w:tcW w:w="2219" w:type="dxa"/>
+            <w:tcBorders>
+              <w:top w:val="single" w:sz="8" w:space="0" w:color="FFFFFF"/>
+              <w:left w:val="single" w:sz="8" w:space="0" w:color="FFFFFF"/>
+              <w:bottom w:val="single" w:sz="24" w:space="0" w:color="FFFFFF"/>
+              <w:right w:val="single" w:sz="8" w:space="0" w:color="FFFFFF"/>
+            </w:tcBorders>
+            <w:shd w:val="clear" w:color="auto" w:fill="4472C4"/>
+            <w:tcMar>
+              <w:top w:w="72" w:type="dxa"/>
+              <w:left w:w="144" w:type="dxa"/>
+              <w:bottom w:w="72" w:type="dxa"/>
+              <w:right w:w="144" w:type="dxa"/>
+            </w:tcMar>
+            <w:hideMark/>
           </w:tcPr>
           <w:p>
-            <w:r>
-              <w:t>Fix/Improvement</w:t>
+            <w:pPr>
+              <w:rPr>
+                <w:u w:val="single"/>
+              </w:rPr>
+            </w:pPr>
+            <w:r>
+              <w:rPr>
+                <w:b/>
+                <w:bCs/>
+                <w:u w:val="single"/>
+                <w:lang w:val="en-US"/>
+              </w:rPr>
+              <w:t>Expected Results</w:t>
+            </w:r>
+          </w:p>
+        </w:tc>
+        <w:tc>
+          <w:tcPr>
+            <w:tcW w:w="2491" w:type="dxa"/>
+            <w:tcBorders>
+              <w:top w:val="single" w:sz="8" w:space="0" w:color="FFFFFF"/>
+              <w:left w:val="single" w:sz="8" w:space="0" w:color="FFFFFF"/>
+              <w:bottom w:val="single" w:sz="24" w:space="0" w:color="FFFFFF"/>
+              <w:right w:val="single" w:sz="8" w:space="0" w:color="FFFFFF"/>
+            </w:tcBorders>
+            <w:shd w:val="clear" w:color="auto" w:fill="4472C4"/>
+            <w:tcMar>
+              <w:top w:w="72" w:type="dxa"/>
+              <w:left w:w="144" w:type="dxa"/>
+              <w:bottom w:w="72" w:type="dxa"/>
+              <w:right w:w="144" w:type="dxa"/>
+            </w:tcMar>
+            <w:hideMark/>
+          </w:tcPr>
+          <w:p>
+            <w:pPr>
+              <w:rPr>
+                <w:u w:val="single"/>
+              </w:rPr>
+            </w:pPr>
+            <w:r>
+              <w:rPr>
+                <w:b/>
+                <w:bCs/>
+                <w:u w:val="single"/>
+                <w:lang w:val="en-US"/>
+              </w:rPr>
+              <w:t>File ref</w:t>
+            </w:r>
+          </w:p>
+        </w:tc>
+        <w:tc>
+          <w:tcPr>
+            <w:tcW w:w="1772" w:type="dxa"/>
+            <w:tcBorders>
+              <w:top w:val="single" w:sz="8" w:space="0" w:color="FFFFFF"/>
+              <w:left w:val="single" w:sz="8" w:space="0" w:color="FFFFFF"/>
+              <w:bottom w:val="single" w:sz="24" w:space="0" w:color="FFFFFF"/>
+              <w:right w:val="single" w:sz="8" w:space="0" w:color="FFFFFF"/>
+            </w:tcBorders>
+            <w:shd w:val="clear" w:color="auto" w:fill="4472C4"/>
+            <w:tcMar>
+              <w:top w:w="72" w:type="dxa"/>
+              <w:left w:w="144" w:type="dxa"/>
+              <w:bottom w:w="72" w:type="dxa"/>
+              <w:right w:w="144" w:type="dxa"/>
+            </w:tcMar>
+            <w:hideMark/>
+          </w:tcPr>
+          <w:p>
+            <w:pPr>
+              <w:rPr>
+                <w:u w:val="single"/>
+              </w:rPr>
+            </w:pPr>
+            <w:r>
+              <w:rPr>
+                <w:b/>
+                <w:bCs/>
+                <w:u w:val="single"/>
+                <w:lang w:val="en-US"/>
+              </w:rPr>
+              <w:t>Actual Results</w:t>
             </w:r>
           </w:p>
         </w:tc>
       </w:tr>
       <w:tr>
+        <w:trPr>
+          <w:trHeight w:val="2190"/>
+        </w:trPr>
         <w:tc>
           <w:tcPr>
-            <w:tcW w:w="2254" w:type="dxa"/>
+            <w:tcW w:w="799" w:type="dxa"/>
+            <w:tcBorders>
+              <w:top w:val="single" w:sz="24" w:space="0" w:color="FFFFFF"/>
+              <w:left w:val="single" w:sz="8" w:space="0" w:color="FFFFFF"/>
+              <w:bottom w:val="single" w:sz="8" w:space="0" w:color="FFFFFF"/>
+              <w:right w:val="single" w:sz="8" w:space="0" w:color="FFFFFF"/>
+            </w:tcBorders>
+            <w:shd w:val="clear" w:color="auto" w:fill="CFD5EA"/>
+            <w:tcMar>
+              <w:top w:w="72" w:type="dxa"/>
+              <w:left w:w="144" w:type="dxa"/>
+              <w:bottom w:w="72" w:type="dxa"/>
+              <w:right w:w="144" w:type="dxa"/>
+            </w:tcMar>
+            <w:hideMark/>
           </w:tcPr>
           <w:p>
             <w:pPr>
@@ -442,11 +615,32 @@
                 <w:u w:val="single"/>
               </w:rPr>
             </w:pPr>
+            <w:r>
+              <w:rPr>
+                <w:u w:val="single"/>
+                <w:lang w:val="en-US"/>
+              </w:rPr>
+              <w:t>001</w:t>
+            </w:r>
           </w:p>
         </w:tc>
         <w:tc>
           <w:tcPr>
-            <w:tcW w:w="2254" w:type="dxa"/>
+            <w:tcW w:w="1566" w:type="dxa"/>
+            <w:tcBorders>
+              <w:top w:val="single" w:sz="24" w:space="0" w:color="FFFFFF"/>
+              <w:left w:val="single" w:sz="8" w:space="0" w:color="FFFFFF"/>
+              <w:bottom w:val="single" w:sz="8" w:space="0" w:color="FFFFFF"/>
+              <w:right w:val="single" w:sz="8" w:space="0" w:color="FFFFFF"/>
+            </w:tcBorders>
+            <w:shd w:val="clear" w:color="auto" w:fill="CFD5EA"/>
+            <w:tcMar>
+              <w:top w:w="72" w:type="dxa"/>
+              <w:left w:w="144" w:type="dxa"/>
+              <w:bottom w:w="72" w:type="dxa"/>
+              <w:right w:w="144" w:type="dxa"/>
+            </w:tcMar>
+            <w:hideMark/>
           </w:tcPr>
           <w:p>
             <w:pPr>
@@ -454,11 +648,32 @@
                 <w:u w:val="single"/>
               </w:rPr>
             </w:pPr>
+            <w:r>
+              <w:rPr>
+                <w:u w:val="single"/>
+                <w:lang w:val="en-US"/>
+              </w:rPr>
+              <w:t>Item Category</w:t>
+            </w:r>
           </w:p>
         </w:tc>
         <w:tc>
           <w:tcPr>
-            <w:tcW w:w="2254" w:type="dxa"/>
+            <w:tcW w:w="3047" w:type="dxa"/>
+            <w:tcBorders>
+              <w:top w:val="single" w:sz="24" w:space="0" w:color="FFFFFF"/>
+              <w:left w:val="single" w:sz="8" w:space="0" w:color="FFFFFF"/>
+              <w:bottom w:val="single" w:sz="8" w:space="0" w:color="FFFFFF"/>
+              <w:right w:val="single" w:sz="8" w:space="0" w:color="FFFFFF"/>
+            </w:tcBorders>
+            <w:shd w:val="clear" w:color="auto" w:fill="CFD5EA"/>
+            <w:tcMar>
+              <w:top w:w="72" w:type="dxa"/>
+              <w:left w:w="144" w:type="dxa"/>
+              <w:bottom w:w="72" w:type="dxa"/>
+              <w:right w:w="144" w:type="dxa"/>
+            </w:tcMar>
+            <w:hideMark/>
           </w:tcPr>
           <w:p>
             <w:pPr>
@@ -466,11 +681,86 @@
                 <w:u w:val="single"/>
               </w:rPr>
             </w:pPr>
+            <w:r>
+              <w:rPr>
+                <w:u w:val="single"/>
+                <w:lang w:val="en-US"/>
+              </w:rPr>
+              <w:t>Scenario: User adds category.</w:t>
+            </w:r>
+          </w:p>
+          <w:p>
+            <w:pPr>
+              <w:rPr>
+                <w:u w:val="single"/>
+              </w:rPr>
+            </w:pPr>
+            <w:r>
+              <w:rPr>
+                <w:u w:val="single"/>
+                <w:lang w:val="en-US"/>
+              </w:rPr>
+              <w:t>Actions:</w:t>
+            </w:r>
+          </w:p>
+          <w:p>
+            <w:pPr>
+              <w:numPr>
+                <w:ilvl w:val="0"/>
+                <w:numId w:val="1"/>
+              </w:numPr>
+              <w:rPr>
+                <w:u w:val="single"/>
+              </w:rPr>
+            </w:pPr>
+            <w:r>
+              <w:rPr>
+                <w:i/>
+                <w:iCs/>
+                <w:u w:val="single"/>
+                <w:lang w:val="en-US"/>
+              </w:rPr>
+              <w:t>User enters empty category</w:t>
+            </w:r>
+          </w:p>
+          <w:p>
+            <w:pPr>
+              <w:numPr>
+                <w:ilvl w:val="0"/>
+                <w:numId w:val="1"/>
+              </w:numPr>
+              <w:rPr>
+                <w:u w:val="single"/>
+              </w:rPr>
+            </w:pPr>
+            <w:r>
+              <w:rPr>
+                <w:i/>
+                <w:iCs/>
+                <w:u w:val="single"/>
+                <w:lang w:val="en-US"/>
+              </w:rPr>
+              <w:t>User clicks on submit</w:t>
+            </w:r>
           </w:p>
         </w:tc>
         <w:tc>
           <w:tcPr>
-            <w:tcW w:w="2254" w:type="dxa"/>
+            <w:tcW w:w="2219" w:type="dxa"/>
+            <w:tcBorders>
+              <w:top w:val="single" w:sz="24" w:space="0" w:color="FFFFFF"/>
+              <w:left w:val="single" w:sz="8" w:space="0" w:color="FFFFFF"/>
+              <w:bottom w:val="single" w:sz="8" w:space="0" w:color="FFFFFF"/>
+              <w:right w:val="single" w:sz="8" w:space="0" w:color="FFFFFF"/>
+            </w:tcBorders>
+            <w:shd w:val="clear" w:color="auto" w:fill="CFD5EA"/>
+            <w:tcMar>
+              <w:top w:w="72" w:type="dxa"/>
+              <w:left w:w="144" w:type="dxa"/>
+              <w:bottom w:w="72" w:type="dxa"/>
+              <w:right w:w="144" w:type="dxa"/>
+            </w:tcMar>
+            <w:hideMark/>
           </w:tcPr>
           <w:p>
             <w:pPr>
@@ -478,13 +768,185 @@
                 <w:u w:val="single"/>
               </w:rPr>
             </w:pPr>
+            <w:r>
+              <w:rPr>
+                <w:u w:val="single"/>
+                <w:lang w:val="en-US"/>
+              </w:rPr>
+              <w:t>User is provided with adequate instructions.</w:t>
+            </w:r>
+          </w:p>
+          <w:p>
+            <w:pPr>
+              <w:rPr>
+                <w:u w:val="single"/>
+              </w:rPr>
+            </w:pPr>
+            <w:r>
+              <w:rPr>
+                <w:u w:val="single"/>
+                <w:lang w:val="en-US"/>
+              </w:rPr>
+              <w:t>Code is able to:</w:t>
+            </w:r>
+          </w:p>
+          <w:p>
+            <w:pPr>
+              <w:numPr>
+                <w:ilvl w:val="0"/>
+                <w:numId w:val="2"/>
+              </w:numPr>
+              <w:rPr>
+                <w:u w:val="single"/>
+              </w:rPr>
+            </w:pPr>
+            <w:r>
+              <w:rPr>
+                <w:u w:val="single"/>
+                <w:lang w:val="en-US"/>
+              </w:rPr>
+              <w:t xml:space="preserve"> respond to &lt;nulls&gt;</w:t>
+            </w:r>
+          </w:p>
+        </w:tc>
+        <w:tc>
+          <w:tcPr>
+            <w:tcW w:w="2491" w:type="dxa"/>
+            <w:tcBorders>
+              <w:top w:val="single" w:sz="24" w:space="0" w:color="FFFFFF"/>
+              <w:left w:val="single" w:sz="8" w:space="0" w:color="FFFFFF"/>
+              <w:bottom w:val="single" w:sz="8" w:space="0" w:color="FFFFFF"/>
+              <w:right w:val="single" w:sz="8" w:space="0" w:color="FFFFFF"/>
+            </w:tcBorders>
+            <w:shd w:val="clear" w:color="auto" w:fill="CFD5EA"/>
+            <w:tcMar>
+              <w:top w:w="72" w:type="dxa"/>
+              <w:left w:w="144" w:type="dxa"/>
+              <w:bottom w:w="72" w:type="dxa"/>
+              <w:right w:w="144" w:type="dxa"/>
+            </w:tcMar>
+            <w:hideMark/>
+          </w:tcPr>
+          <w:p>
+            <w:pPr>
+              <w:rPr>
+                <w:u w:val="single"/>
+              </w:rPr>
+            </w:pPr>
+            <w:r>
+              <w:rPr>
+                <w:u w:val="single"/>
+                <w:lang w:val="en-US"/>
+              </w:rPr>
+              <w:t xml:space="preserve">&lt;link to your </w:t>
+            </w:r>
+            <w:proofErr w:type="spellStart"/>
+            <w:r>
+              <w:rPr>
+                <w:u w:val="single"/>
+                <w:lang w:val="en-US"/>
+              </w:rPr>
+              <w:t>iMacros</w:t>
+            </w:r>
+            <w:proofErr w:type="spellEnd"/>
+            <w:r>
+              <w:rPr>
+                <w:u w:val="single"/>
+                <w:lang w:val="en-US"/>
+              </w:rPr>
+              <w:t xml:space="preserve"> test script&gt; </w:t>
+            </w:r>
+          </w:p>
+          <w:p>
+            <w:pPr>
+              <w:rPr>
+                <w:u w:val="single"/>
+              </w:rPr>
+            </w:pPr>
+            <w:r>
+              <w:rPr>
+                <w:u w:val="single"/>
+              </w:rPr>
+              <w:t>/scripts/</w:t>
+            </w:r>
+            <w:r>
+              <w:rPr>
+                <w:u w:val="single"/>
+                <w:lang w:val="en-US"/>
+              </w:rPr>
+              <w:t>filename001.iim</w:t>
+            </w:r>
+          </w:p>
+          <w:p>
+            <w:pPr>
+              <w:rPr>
+                <w:u w:val="single"/>
+              </w:rPr>
+            </w:pPr>
+            <w:r>
+              <w:rPr>
+                <w:u w:val="single"/>
+                <w:lang w:val="en-US"/>
+              </w:rPr>
+              <w:t>OR Copy script code here</w:t>
+            </w:r>
+          </w:p>
+        </w:tc>
+        <w:tc>
+          <w:tcPr>
+            <w:tcW w:w="1772" w:type="dxa"/>
+            <w:tcBorders>
+              <w:top w:val="single" w:sz="24" w:space="0" w:color="FFFFFF"/>
+              <w:left w:val="single" w:sz="8" w:space="0" w:color="FFFFFF"/>
+              <w:bottom w:val="single" w:sz="8" w:space="0" w:color="FFFFFF"/>
+              <w:right w:val="single" w:sz="8" w:space="0" w:color="FFFFFF"/>
+            </w:tcBorders>
+            <w:shd w:val="clear" w:color="auto" w:fill="CFD5EA"/>
+            <w:tcMar>
+              <w:top w:w="72" w:type="dxa"/>
+              <w:left w:w="144" w:type="dxa"/>
+              <w:bottom w:w="72" w:type="dxa"/>
+              <w:right w:w="144" w:type="dxa"/>
+            </w:tcMar>
+            <w:hideMark/>
+          </w:tcPr>
+          <w:p>
+            <w:pPr>
+              <w:rPr>
+                <w:u w:val="single"/>
+              </w:rPr>
+            </w:pPr>
+            <w:r>
+              <w:rPr>
+                <w:u w:val="single"/>
+                <w:lang w:val="en-US"/>
+              </w:rPr>
+              <w:t>Write the actual test results in here!</w:t>
+            </w:r>
           </w:p>
         </w:tc>
       </w:tr>
       <w:tr>
+        <w:trPr>
+          <w:trHeight w:val="527"/>
+        </w:trPr>
         <w:tc>
           <w:tcPr>
-            <w:tcW w:w="2254" w:type="dxa"/>
+            <w:tcW w:w="799" w:type="dxa"/>
+            <w:tcBorders>
+              <w:top w:val="single" w:sz="8" w:space="0" w:color="FFFFFF"/>
+              <w:left w:val="single" w:sz="8" w:space="0" w:color="FFFFFF"/>
+              <w:bottom w:val="single" w:sz="8" w:space="0" w:color="FFFFFF"/>
+              <w:right w:val="single" w:sz="8" w:space="0" w:color="FFFFFF"/>
+            </w:tcBorders>
+            <w:shd w:val="clear" w:color="auto" w:fill="E9EBF5"/>
+            <w:tcMar>
+              <w:top w:w="72" w:type="dxa"/>
+              <w:left w:w="144" w:type="dxa"/>
+              <w:bottom w:w="72" w:type="dxa"/>
+              <w:right w:w="144" w:type="dxa"/>
+            </w:tcMar>
+            <w:hideMark/>
           </w:tcPr>
           <w:p>
             <w:pPr>
@@ -492,11 +954,32 @@
                 <w:u w:val="single"/>
               </w:rPr>
             </w:pPr>
+            <w:r>
+              <w:rPr>
+                <w:u w:val="single"/>
+                <w:lang w:val="en-US"/>
+              </w:rPr>
+              <w:t>002</w:t>
+            </w:r>
           </w:p>
         </w:tc>
         <w:tc>
           <w:tcPr>
-            <w:tcW w:w="2254" w:type="dxa"/>
+            <w:tcW w:w="1566" w:type="dxa"/>
+            <w:tcBorders>
+              <w:top w:val="single" w:sz="8" w:space="0" w:color="FFFFFF"/>
+              <w:left w:val="single" w:sz="8" w:space="0" w:color="FFFFFF"/>
+              <w:bottom w:val="single" w:sz="8" w:space="0" w:color="FFFFFF"/>
+              <w:right w:val="single" w:sz="8" w:space="0" w:color="FFFFFF"/>
+            </w:tcBorders>
+            <w:shd w:val="clear" w:color="auto" w:fill="E9EBF5"/>
+            <w:tcMar>
+              <w:top w:w="72" w:type="dxa"/>
+              <w:left w:w="144" w:type="dxa"/>
+              <w:bottom w:w="72" w:type="dxa"/>
+              <w:right w:w="144" w:type="dxa"/>
+            </w:tcMar>
+            <w:hideMark/>
           </w:tcPr>
           <w:p>
             <w:pPr>
@@ -504,11 +987,32 @@
                 <w:u w:val="single"/>
               </w:rPr>
             </w:pPr>
+            <w:r>
+              <w:rPr>
+                <w:u w:val="single"/>
+                <w:lang w:val="en-US"/>
+              </w:rPr>
+              <w:t>Item Category</w:t>
+            </w:r>
           </w:p>
         </w:tc>
         <w:tc>
           <w:tcPr>
-            <w:tcW w:w="2254" w:type="dxa"/>
+            <w:tcW w:w="3047" w:type="dxa"/>
+            <w:tcBorders>
+              <w:top w:val="single" w:sz="8" w:space="0" w:color="FFFFFF"/>
+              <w:left w:val="single" w:sz="8" w:space="0" w:color="FFFFFF"/>
+              <w:bottom w:val="single" w:sz="8" w:space="0" w:color="FFFFFF"/>
+              <w:right w:val="single" w:sz="8" w:space="0" w:color="FFFFFF"/>
+            </w:tcBorders>
+            <w:shd w:val="clear" w:color="auto" w:fill="E9EBF5"/>
+            <w:tcMar>
+              <w:top w:w="72" w:type="dxa"/>
+              <w:left w:w="144" w:type="dxa"/>
+              <w:bottom w:w="72" w:type="dxa"/>
+              <w:right w:w="144" w:type="dxa"/>
+            </w:tcMar>
+            <w:hideMark/>
           </w:tcPr>
           <w:p>
             <w:pPr>
@@ -516,11 +1020,234 @@
                 <w:u w:val="single"/>
               </w:rPr>
             </w:pPr>
+            <w:r>
+              <w:rPr>
+                <w:u w:val="single"/>
+                <w:lang w:val="en-US"/>
+              </w:rPr>
+              <w:t>Scenario: User adds category.</w:t>
+            </w:r>
+          </w:p>
+          <w:p>
+            <w:pPr>
+              <w:rPr>
+                <w:u w:val="single"/>
+              </w:rPr>
+            </w:pPr>
+            <w:r>
+              <w:rPr>
+                <w:u w:val="single"/>
+                <w:lang w:val="en-US"/>
+              </w:rPr>
+              <w:t>Actions:</w:t>
+            </w:r>
+          </w:p>
+          <w:p>
+            <w:pPr>
+              <w:numPr>
+                <w:ilvl w:val="0"/>
+                <w:numId w:val="3"/>
+              </w:numPr>
+              <w:rPr>
+                <w:u w:val="single"/>
+              </w:rPr>
+            </w:pPr>
+            <w:r>
+              <w:rPr>
+                <w:i/>
+                <w:iCs/>
+                <w:u w:val="single"/>
+                <w:lang w:val="en-US"/>
+              </w:rPr>
+              <w:t>User enters valid category</w:t>
+            </w:r>
+          </w:p>
+          <w:p>
+            <w:pPr>
+              <w:numPr>
+                <w:ilvl w:val="0"/>
+                <w:numId w:val="3"/>
+              </w:numPr>
+              <w:rPr>
+                <w:u w:val="single"/>
+              </w:rPr>
+            </w:pPr>
+            <w:r>
+              <w:rPr>
+                <w:i/>
+                <w:iCs/>
+                <w:u w:val="single"/>
+                <w:lang w:val="en-US"/>
+              </w:rPr>
+              <w:t>User clicks on submit</w:t>
+            </w:r>
           </w:p>
         </w:tc>
         <w:tc>
           <w:tcPr>
-            <w:tcW w:w="2254" w:type="dxa"/>
+            <w:tcW w:w="2219" w:type="dxa"/>
+            <w:tcBorders>
+              <w:top w:val="single" w:sz="8" w:space="0" w:color="FFFFFF"/>
+              <w:left w:val="single" w:sz="8" w:space="0" w:color="FFFFFF"/>
+              <w:bottom w:val="single" w:sz="8" w:space="0" w:color="FFFFFF"/>
+              <w:right w:val="single" w:sz="8" w:space="0" w:color="FFFFFF"/>
+            </w:tcBorders>
+            <w:shd w:val="clear" w:color="auto" w:fill="E9EBF5"/>
+            <w:tcMar>
+              <w:top w:w="72" w:type="dxa"/>
+              <w:left w:w="144" w:type="dxa"/>
+              <w:bottom w:w="72" w:type="dxa"/>
+              <w:right w:w="144" w:type="dxa"/>
+            </w:tcMar>
+            <w:hideMark/>
+          </w:tcPr>
+          <w:p>
+            <w:pPr>
+              <w:rPr>
+                <w:u w:val="single"/>
+              </w:rPr>
+            </w:pPr>
+            <w:r>
+              <w:rPr>
+                <w:u w:val="single"/>
+                <w:lang w:val="en-US"/>
+              </w:rPr>
+              <w:t>User is provided with adequate instructions.</w:t>
+            </w:r>
+          </w:p>
+          <w:p>
+            <w:pPr>
+              <w:rPr>
+                <w:u w:val="single"/>
+              </w:rPr>
+            </w:pPr>
+            <w:r>
+              <w:rPr>
+                <w:u w:val="single"/>
+                <w:lang w:val="en-US"/>
+              </w:rPr>
+              <w:t>Code is able to:</w:t>
+            </w:r>
+          </w:p>
+          <w:p>
+            <w:pPr>
+              <w:numPr>
+                <w:ilvl w:val="0"/>
+                <w:numId w:val="4"/>
+              </w:numPr>
+              <w:rPr>
+                <w:u w:val="single"/>
+              </w:rPr>
+            </w:pPr>
+            <w:r>
+              <w:rPr>
+                <w:u w:val="single"/>
+                <w:lang w:val="en-US"/>
+              </w:rPr>
+              <w:t xml:space="preserve"> show the category in a list along with existing category</w:t>
+            </w:r>
+          </w:p>
+        </w:tc>
+        <w:tc>
+          <w:tcPr>
+            <w:tcW w:w="2491" w:type="dxa"/>
+            <w:tcBorders>
+              <w:top w:val="single" w:sz="8" w:space="0" w:color="FFFFFF"/>
+              <w:left w:val="single" w:sz="8" w:space="0" w:color="FFFFFF"/>
+              <w:bottom w:val="single" w:sz="8" w:space="0" w:color="FFFFFF"/>
+              <w:right w:val="single" w:sz="8" w:space="0" w:color="FFFFFF"/>
+            </w:tcBorders>
+            <w:shd w:val="clear" w:color="auto" w:fill="E9EBF5"/>
+            <w:tcMar>
+              <w:top w:w="72" w:type="dxa"/>
+              <w:left w:w="144" w:type="dxa"/>
+              <w:bottom w:w="72" w:type="dxa"/>
+              <w:right w:w="144" w:type="dxa"/>
+            </w:tcMar>
+            <w:hideMark/>
+          </w:tcPr>
+          <w:p>
+            <w:pPr>
+              <w:rPr>
+                <w:u w:val="single"/>
+              </w:rPr>
+            </w:pPr>
+            <w:r>
+              <w:rPr>
+                <w:u w:val="single"/>
+                <w:lang w:val="en-US"/>
+              </w:rPr>
+              <w:t xml:space="preserve">&lt;link to your </w:t>
+            </w:r>
+            <w:proofErr w:type="spellStart"/>
+            <w:r>
+              <w:rPr>
+                <w:u w:val="single"/>
+                <w:lang w:val="en-US"/>
+              </w:rPr>
+              <w:t>iMacros</w:t>
+            </w:r>
+            <w:proofErr w:type="spellEnd"/>
+            <w:r>
+              <w:rPr>
+                <w:u w:val="single"/>
+                <w:lang w:val="en-US"/>
+              </w:rPr>
+              <w:t xml:space="preserve"> test script&gt; </w:t>
+            </w:r>
+          </w:p>
+          <w:p>
+            <w:pPr>
+              <w:rPr>
+                <w:u w:val="single"/>
+              </w:rPr>
+            </w:pPr>
+            <w:r>
+              <w:rPr>
+                <w:u w:val="single"/>
+              </w:rPr>
+              <w:t>/scripts/</w:t>
+            </w:r>
+            <w:r>
+              <w:rPr>
+                <w:u w:val="single"/>
+                <w:lang w:val="en-US"/>
+              </w:rPr>
+              <w:t>filename002.iim</w:t>
+            </w:r>
+          </w:p>
+          <w:p>
+            <w:pPr>
+              <w:rPr>
+                <w:u w:val="single"/>
+              </w:rPr>
+            </w:pPr>
+            <w:r>
+              <w:rPr>
+                <w:u w:val="single"/>
+                <w:lang w:val="en-US"/>
+              </w:rPr>
+              <w:t>OR Copy script code here</w:t>
+            </w:r>
+          </w:p>
+        </w:tc>
+        <w:tc>
+          <w:tcPr>
+            <w:tcW w:w="1772" w:type="dxa"/>
+            <w:tcBorders>
+              <w:top w:val="single" w:sz="8" w:space="0" w:color="FFFFFF"/>
+              <w:left w:val="single" w:sz="8" w:space="0" w:color="FFFFFF"/>
+              <w:bottom w:val="single" w:sz="8" w:space="0" w:color="FFFFFF"/>
+              <w:right w:val="single" w:sz="8" w:space="0" w:color="FFFFFF"/>
+            </w:tcBorders>
+            <w:shd w:val="clear" w:color="auto" w:fill="E9EBF5"/>
+            <w:tcMar>
+              <w:top w:w="72" w:type="dxa"/>
+              <w:left w:w="144" w:type="dxa"/>
+              <w:bottom w:w="72" w:type="dxa"/>
+              <w:right w:w="144" w:type="dxa"/>
+            </w:tcMar>
+            <w:hideMark/>
           </w:tcPr>
           <w:p>
             <w:pPr>
@@ -532,9 +1259,26 @@
         </w:tc>
       </w:tr>
       <w:tr>
+        <w:trPr>
+          <w:trHeight w:val="527"/>
+        </w:trPr>
         <w:tc>
           <w:tcPr>
-            <w:tcW w:w="2254" w:type="dxa"/>
+            <w:tcW w:w="799" w:type="dxa"/>
+            <w:tcBorders>
+              <w:top w:val="single" w:sz="8" w:space="0" w:color="FFFFFF"/>
+              <w:left w:val="single" w:sz="8" w:space="0" w:color="FFFFFF"/>
+              <w:bottom w:val="single" w:sz="8" w:space="0" w:color="FFFFFF"/>
+              <w:right w:val="single" w:sz="8" w:space="0" w:color="FFFFFF"/>
+            </w:tcBorders>
+            <w:shd w:val="clear" w:color="auto" w:fill="CFD5EA"/>
+            <w:tcMar>
+              <w:top w:w="72" w:type="dxa"/>
+              <w:left w:w="144" w:type="dxa"/>
+              <w:bottom w:w="72" w:type="dxa"/>
+              <w:right w:w="144" w:type="dxa"/>
+            </w:tcMar>
+            <w:hideMark/>
           </w:tcPr>
           <w:p>
             <w:pPr>
@@ -546,7 +1290,21 @@
         </w:tc>
         <w:tc>
           <w:tcPr>
-            <w:tcW w:w="2254" w:type="dxa"/>
+            <w:tcW w:w="1566" w:type="dxa"/>
+            <w:tcBorders>
+              <w:top w:val="single" w:sz="8" w:space="0" w:color="FFFFFF"/>
+              <w:left w:val="single" w:sz="8" w:space="0" w:color="FFFFFF"/>
+              <w:bottom w:val="single" w:sz="8" w:space="0" w:color="FFFFFF"/>
+              <w:right w:val="single" w:sz="8" w:space="0" w:color="FFFFFF"/>
+            </w:tcBorders>
+            <w:shd w:val="clear" w:color="auto" w:fill="CFD5EA"/>
+            <w:tcMar>
+              <w:top w:w="72" w:type="dxa"/>
+              <w:left w:w="144" w:type="dxa"/>
+              <w:bottom w:w="72" w:type="dxa"/>
+              <w:right w:w="144" w:type="dxa"/>
+            </w:tcMar>
+            <w:hideMark/>
           </w:tcPr>
           <w:p>
             <w:pPr>
@@ -558,7 +1316,21 @@
         </w:tc>
         <w:tc>
           <w:tcPr>
-            <w:tcW w:w="2254" w:type="dxa"/>
+            <w:tcW w:w="3047" w:type="dxa"/>
+            <w:tcBorders>
+              <w:top w:val="single" w:sz="8" w:space="0" w:color="FFFFFF"/>
+              <w:left w:val="single" w:sz="8" w:space="0" w:color="FFFFFF"/>
+              <w:bottom w:val="single" w:sz="8" w:space="0" w:color="FFFFFF"/>
+              <w:right w:val="single" w:sz="8" w:space="0" w:color="FFFFFF"/>
+            </w:tcBorders>
+            <w:shd w:val="clear" w:color="auto" w:fill="CFD5EA"/>
+            <w:tcMar>
+              <w:top w:w="72" w:type="dxa"/>
+              <w:left w:w="144" w:type="dxa"/>
+              <w:bottom w:w="72" w:type="dxa"/>
+              <w:right w:w="144" w:type="dxa"/>
+            </w:tcMar>
+            <w:hideMark/>
           </w:tcPr>
           <w:p>
             <w:pPr>
@@ -570,21 +1342,21 @@
         </w:tc>
         <w:tc>
           <w:tcPr>
-            <w:tcW w:w="2254" w:type="dxa"/>
-          </w:tcPr>
-          <w:p>
-            <w:pPr>
-              <w:rPr>
-                <w:u w:val="single"/>
-              </w:rPr>
-            </w:pPr>
-          </w:p>
-        </w:tc>
-      </w:tr>
-      <w:tr>
-        <w:tc>
-          <w:tcPr>
-            <w:tcW w:w="2254" w:type="dxa"/>
+            <w:tcW w:w="2219" w:type="dxa"/>
+            <w:tcBorders>
+              <w:top w:val="single" w:sz="8" w:space="0" w:color="FFFFFF"/>
+              <w:left w:val="single" w:sz="8" w:space="0" w:color="FFFFFF"/>
+              <w:bottom w:val="single" w:sz="8" w:space="0" w:color="FFFFFF"/>
+              <w:right w:val="single" w:sz="8" w:space="0" w:color="FFFFFF"/>
+            </w:tcBorders>
+            <w:shd w:val="clear" w:color="auto" w:fill="CFD5EA"/>
+            <w:tcMar>
+              <w:top w:w="72" w:type="dxa"/>
+              <w:left w:w="144" w:type="dxa"/>
+              <w:bottom w:w="72" w:type="dxa"/>
+              <w:right w:w="144" w:type="dxa"/>
+            </w:tcMar>
+            <w:hideMark/>
           </w:tcPr>
           <w:p>
             <w:pPr>
@@ -596,7 +1368,21 @@
         </w:tc>
         <w:tc>
           <w:tcPr>
-            <w:tcW w:w="2254" w:type="dxa"/>
+            <w:tcW w:w="2491" w:type="dxa"/>
+            <w:tcBorders>
+              <w:top w:val="single" w:sz="8" w:space="0" w:color="FFFFFF"/>
+              <w:left w:val="single" w:sz="8" w:space="0" w:color="FFFFFF"/>
+              <w:bottom w:val="single" w:sz="8" w:space="0" w:color="FFFFFF"/>
+              <w:right w:val="single" w:sz="8" w:space="0" w:color="FFFFFF"/>
+            </w:tcBorders>
+            <w:shd w:val="clear" w:color="auto" w:fill="CFD5EA"/>
+            <w:tcMar>
+              <w:top w:w="72" w:type="dxa"/>
+              <w:left w:w="144" w:type="dxa"/>
+              <w:bottom w:w="72" w:type="dxa"/>
+              <w:right w:w="144" w:type="dxa"/>
+            </w:tcMar>
+            <w:hideMark/>
           </w:tcPr>
           <w:p>
             <w:pPr>
@@ -608,169 +1394,21 @@
         </w:tc>
         <w:tc>
           <w:tcPr>
-            <w:tcW w:w="2254" w:type="dxa"/>
-          </w:tcPr>
-          <w:p>
-            <w:pPr>
-              <w:rPr>
-                <w:u w:val="single"/>
-              </w:rPr>
-            </w:pPr>
-          </w:p>
-        </w:tc>
-        <w:tc>
-          <w:tcPr>
-            <w:tcW w:w="2254" w:type="dxa"/>
-          </w:tcPr>
-          <w:p>
-            <w:pPr>
-              <w:rPr>
-                <w:u w:val="single"/>
-              </w:rPr>
-            </w:pPr>
-          </w:p>
-        </w:tc>
-      </w:tr>
-      <w:tr>
-        <w:tc>
-          <w:tcPr>
-            <w:tcW w:w="2254" w:type="dxa"/>
-          </w:tcPr>
-          <w:p>
-            <w:pPr>
-              <w:rPr>
-                <w:u w:val="single"/>
-              </w:rPr>
-            </w:pPr>
-          </w:p>
-        </w:tc>
-        <w:tc>
-          <w:tcPr>
-            <w:tcW w:w="2254" w:type="dxa"/>
-          </w:tcPr>
-          <w:p>
-            <w:pPr>
-              <w:rPr>
-                <w:u w:val="single"/>
-              </w:rPr>
-            </w:pPr>
-          </w:p>
-        </w:tc>
-        <w:tc>
-          <w:tcPr>
-            <w:tcW w:w="2254" w:type="dxa"/>
-          </w:tcPr>
-          <w:p>
-            <w:pPr>
-              <w:rPr>
-                <w:u w:val="single"/>
-              </w:rPr>
-            </w:pPr>
-          </w:p>
-        </w:tc>
-        <w:tc>
-          <w:tcPr>
-            <w:tcW w:w="2254" w:type="dxa"/>
-          </w:tcPr>
-          <w:p>
-            <w:pPr>
-              <w:rPr>
-                <w:u w:val="single"/>
-              </w:rPr>
-            </w:pPr>
-          </w:p>
-        </w:tc>
-      </w:tr>
-      <w:tr>
-        <w:tc>
-          <w:tcPr>
-            <w:tcW w:w="2254" w:type="dxa"/>
-          </w:tcPr>
-          <w:p>
-            <w:pPr>
-              <w:rPr>
-                <w:u w:val="single"/>
-              </w:rPr>
-            </w:pPr>
-          </w:p>
-        </w:tc>
-        <w:tc>
-          <w:tcPr>
-            <w:tcW w:w="2254" w:type="dxa"/>
-          </w:tcPr>
-          <w:p>
-            <w:pPr>
-              <w:rPr>
-                <w:u w:val="single"/>
-              </w:rPr>
-            </w:pPr>
-          </w:p>
-        </w:tc>
-        <w:tc>
-          <w:tcPr>
-            <w:tcW w:w="2254" w:type="dxa"/>
-          </w:tcPr>
-          <w:p>
-            <w:pPr>
-              <w:rPr>
-                <w:u w:val="single"/>
-              </w:rPr>
-            </w:pPr>
-          </w:p>
-        </w:tc>
-        <w:tc>
-          <w:tcPr>
-            <w:tcW w:w="2254" w:type="dxa"/>
-          </w:tcPr>
-          <w:p>
-            <w:pPr>
-              <w:rPr>
-                <w:u w:val="single"/>
-              </w:rPr>
-            </w:pPr>
-          </w:p>
-        </w:tc>
-      </w:tr>
-      <w:tr>
-        <w:tc>
-          <w:tcPr>
-            <w:tcW w:w="2254" w:type="dxa"/>
-          </w:tcPr>
-          <w:p>
-            <w:pPr>
-              <w:rPr>
-                <w:u w:val="single"/>
-              </w:rPr>
-            </w:pPr>
-          </w:p>
-        </w:tc>
-        <w:tc>
-          <w:tcPr>
-            <w:tcW w:w="2254" w:type="dxa"/>
-          </w:tcPr>
-          <w:p>
-            <w:pPr>
-              <w:rPr>
-                <w:u w:val="single"/>
-              </w:rPr>
-            </w:pPr>
-          </w:p>
-        </w:tc>
-        <w:tc>
-          <w:tcPr>
-            <w:tcW w:w="2254" w:type="dxa"/>
-          </w:tcPr>
-          <w:p>
-            <w:pPr>
-              <w:rPr>
-                <w:u w:val="single"/>
-              </w:rPr>
-            </w:pPr>
-          </w:p>
-        </w:tc>
-        <w:tc>
-          <w:tcPr>
-            <w:tcW w:w="2254" w:type="dxa"/>
+            <w:tcW w:w="1772" w:type="dxa"/>
+            <w:tcBorders>
+              <w:top w:val="single" w:sz="8" w:space="0" w:color="FFFFFF"/>
+              <w:left w:val="single" w:sz="8" w:space="0" w:color="FFFFFF"/>
+              <w:bottom w:val="single" w:sz="8" w:space="0" w:color="FFFFFF"/>
+              <w:right w:val="single" w:sz="8" w:space="0" w:color="FFFFFF"/>
+            </w:tcBorders>
+            <w:shd w:val="clear" w:color="auto" w:fill="CFD5EA"/>
+            <w:tcMar>
+              <w:top w:w="72" w:type="dxa"/>
+              <w:left w:w="144" w:type="dxa"/>
+              <w:bottom w:w="72" w:type="dxa"/>
+              <w:right w:w="144" w:type="dxa"/>
+            </w:tcMar>
+            <w:hideMark/>
           </w:tcPr>
           <w:p>
             <w:pPr>
@@ -785,6 +1423,15 @@
     <w:p>
       <w:pPr>
         <w:rPr>
+          <w:rFonts w:ascii="Arial" w:hAnsi="Arial" w:cs="Arial"/>
+          <w:sz w:val="52"/>
+          <w:lang w:eastAsia="ja-JP"/>
+        </w:rPr>
+      </w:pPr>
+    </w:p>
+    <w:p>
+      <w:pPr>
+        <w:rPr>
           <w:u w:val="single"/>
         </w:rPr>
       </w:pPr>
@@ -802,7 +1449,9 @@
           <w:u w:val="single"/>
         </w:rPr>
       </w:pPr>
-    </w:p>
+      <w:bookmarkStart w:id="1" w:name="_GoBack"/>
+    </w:p>
+    <w:bookmarkEnd w:id="1"/>
     <w:p>
       <w:pPr>
         <w:rPr>
@@ -1006,7 +1655,7 @@
       </w:r>
     </w:p>
     <w:p>
-      <w:hyperlink r:id="rId6" w:history="1">
+      <w:hyperlink r:id="rId7" w:history="1">
         <w:r>
           <w:rPr>
             <w:rStyle w:val="Hyperlink"/>
@@ -1016,7 +1665,12 @@
       </w:hyperlink>
     </w:p>
     <w:p>
-      <w:hyperlink r:id="rId7" w:history="1">
+      <w:pPr>
+        <w:rPr>
+          <w:rStyle w:val="Hyperlink"/>
+        </w:rPr>
+      </w:pPr>
+      <w:hyperlink r:id="rId8" w:history="1">
         <w:r>
           <w:rPr>
             <w:rStyle w:val="Hyperlink"/>
@@ -1035,6 +1689,29 @@
         <w:rPr>
           <w:b/>
         </w:rPr>
+        <w:t xml:space="preserve">Login Form – </w:t>
+      </w:r>
+    </w:p>
+    <w:p>
+      <w:hyperlink r:id="rId9" w:history="1">
+        <w:r>
+          <w:rPr>
+            <w:rStyle w:val="Hyperlink"/>
+          </w:rPr>
+          <w:t>https://www.w3schools.com/bootstrap4/tryit.asp?filename=trybs_form_basic&amp;stacked=h</w:t>
+        </w:r>
+      </w:hyperlink>
+    </w:p>
+    <w:p>
+      <w:pPr>
+        <w:rPr>
+          <w:b/>
+        </w:rPr>
+      </w:pPr>
+      <w:r>
+        <w:rPr>
+          <w:b/>
+        </w:rPr>
         <w:t>Search Box –</w:t>
       </w:r>
     </w:p>
@@ -1044,7 +1721,7 @@
           <w:rStyle w:val="Hyperlink"/>
         </w:rPr>
       </w:pPr>
-      <w:hyperlink r:id="rId8" w:history="1">
+      <w:hyperlink r:id="rId10" w:history="1">
         <w:r>
           <w:rPr>
             <w:rStyle w:val="Hyperlink"/>
@@ -1073,7 +1750,7 @@
       </w:r>
     </w:p>
     <w:p>
-      <w:hyperlink r:id="rId9" w:history="1">
+      <w:hyperlink r:id="rId11" w:history="1">
         <w:r>
           <w:rPr>
             <w:rStyle w:val="Hyperlink"/>
@@ -1088,11 +1765,19 @@
           <w:b/>
         </w:rPr>
       </w:pPr>
+    </w:p>
+    <w:p>
+      <w:pPr>
+        <w:rPr>
+          <w:b/>
+        </w:rPr>
+      </w:pPr>
       <w:proofErr w:type="spellStart"/>
       <w:r>
         <w:rPr>
           <w:b/>
         </w:rPr>
+        <w:lastRenderedPageBreak/>
         <w:t>Indexeddb</w:t>
       </w:r>
       <w:proofErr w:type="spellEnd"/>
@@ -1142,9 +1827,169 @@
         <w:t>[Accessed 2019 November 18].</w:t>
       </w:r>
     </w:p>
+    <w:p>
+      <w:pPr>
+        <w:rPr>
+          <w:b/>
+        </w:rPr>
+      </w:pPr>
+      <w:r>
+        <w:rPr>
+          <w:b/>
+        </w:rPr>
+        <w:t xml:space="preserve">Other </w:t>
+      </w:r>
+      <w:proofErr w:type="spellStart"/>
+      <w:r>
+        <w:rPr>
+          <w:b/>
+        </w:rPr>
+        <w:t>indexeddb</w:t>
+      </w:r>
+      <w:proofErr w:type="spellEnd"/>
+      <w:r>
+        <w:rPr>
+          <w:b/>
+        </w:rPr>
+        <w:t xml:space="preserve"> stuff (main.js)</w:t>
+      </w:r>
+    </w:p>
+    <w:p>
+      <w:r>
+        <w:t>Help from dad</w:t>
+      </w:r>
+    </w:p>
+    <w:p>
+      <w:hyperlink r:id="rId12" w:history="1">
+        <w:r>
+          <w:rPr>
+            <w:rStyle w:val="Hyperlink"/>
+          </w:rPr>
+          <w:t>https://developer.mozilla.org/en-US/docs/Web/API/IndexedDB_API/Using_IndexedDB</w:t>
+        </w:r>
+      </w:hyperlink>
+    </w:p>
+    <w:p>
+      <w:hyperlink r:id="rId13" w:history="1">
+        <w:r>
+          <w:rPr>
+            <w:rStyle w:val="Hyperlink"/>
+          </w:rPr>
+          <w:t>https://dev.to/andyhaskell/build-a-basic-web-app-with-indexeddb-38ef</w:t>
+        </w:r>
+      </w:hyperlink>
+    </w:p>
+    <w:p>
+      <w:hyperlink r:id="rId14" w:history="1">
+        <w:r>
+          <w:rPr>
+            <w:rStyle w:val="Hyperlink"/>
+          </w:rPr>
+          <w:t>https://www.vanamco.com/2014/11/14/indexeddb-fundamentals-plus-a-indexeddb-example-tutorial/</w:t>
+        </w:r>
+      </w:hyperlink>
+    </w:p>
+    <w:p/>
+    <w:p>
+      <w:pPr>
+        <w:rPr>
+          <w:b/>
+        </w:rPr>
+      </w:pPr>
+      <w:r>
+        <w:rPr>
+          <w:b/>
+        </w:rPr>
+        <w:t xml:space="preserve">Produce new page – </w:t>
+      </w:r>
+    </w:p>
+    <w:p>
+      <w:hyperlink r:id="rId15" w:history="1">
+        <w:r>
+          <w:rPr>
+            <w:rStyle w:val="Hyperlink"/>
+          </w:rPr>
+          <w:t>https://stackoverflow.com/questions/2004555/how-can-i-make-javascript-make-produce-new-page</w:t>
+        </w:r>
+      </w:hyperlink>
+    </w:p>
+    <w:p>
+      <w:pPr>
+        <w:rPr>
+          <w:b/>
+        </w:rPr>
+      </w:pPr>
+      <w:proofErr w:type="spellStart"/>
+      <w:r>
+        <w:rPr>
+          <w:b/>
+        </w:rPr>
+        <w:t>Accordian</w:t>
+      </w:r>
+      <w:proofErr w:type="spellEnd"/>
+      <w:r>
+        <w:rPr>
+          <w:b/>
+        </w:rPr>
+        <w:t>?</w:t>
+      </w:r>
+    </w:p>
+    <w:p>
+      <w:hyperlink r:id="rId16" w:history="1">
+        <w:r>
+          <w:rPr>
+            <w:rStyle w:val="Hyperlink"/>
+          </w:rPr>
+          <w:t>https://www.w3schools.com/howto/howto_js_accordion.asp</w:t>
+        </w:r>
+      </w:hyperlink>
+    </w:p>
+    <w:p>
+      <w:pPr>
+        <w:rPr>
+          <w:b/>
+        </w:rPr>
+      </w:pPr>
+      <w:r>
+        <w:rPr>
+          <w:b/>
+        </w:rPr>
+        <w:t>Misc. useful</w:t>
+      </w:r>
+    </w:p>
+    <w:p>
+      <w:hyperlink r:id="rId17" w:history="1">
+        <w:r>
+          <w:rPr>
+            <w:rStyle w:val="Hyperlink"/>
+          </w:rPr>
+          <w:t>https://stackoverflow.com/questions/17650776/add-remove-html-inside-div-using-javascript</w:t>
+        </w:r>
+      </w:hyperlink>
+    </w:p>
+    <w:p>
+      <w:hyperlink r:id="rId18" w:history="1">
+        <w:r>
+          <w:rPr>
+            <w:rStyle w:val="Hyperlink"/>
+          </w:rPr>
+          <w:t>https://www.w3schools.com/jsref/dom_obj_checkbox.asp</w:t>
+        </w:r>
+      </w:hyperlink>
+    </w:p>
+    <w:p>
+      <w:hyperlink r:id="rId19" w:history="1">
+        <w:r>
+          <w:rPr>
+            <w:rStyle w:val="Hyperlink"/>
+          </w:rPr>
+          <w:t>https://stackoverflow.com/questions/13405129/javascript-create-and-save-file</w:t>
+        </w:r>
+      </w:hyperlink>
+    </w:p>
     <w:p/>
     <w:sectPr>
-      <w:headerReference w:type="default" r:id="rId10"/>
+      <w:headerReference w:type="default" r:id="rId20"/>
       <w:pgSz w:w="11906" w:h="16838"/>
       <w:pgMar w:top="1440" w:right="1440" w:bottom="1440" w:left="1440" w:header="708" w:footer="708" w:gutter="0"/>
       <w:cols w:space="708"/>
@@ -1215,6 +2060,529 @@
     </w:r>
   </w:p>
 </w:hdr>
+</file>
+
+<file path=word/numbering.xml><?xml version="1.0" encoding="utf-8"?>
+<w:numbering xmlns:wpc="http://schemas.microsoft.com/office/word/2010/wordprocessingCanvas" xmlns:cx="http://schemas.microsoft.com/office/drawing/2014/chartex" xmlns:cx1="http://schemas.microsoft.com/office/drawing/2015/9/8/chartex" xmlns:cx2="http://schemas.microsoft.com/office/drawing/2015/10/21/chartex" xmlns:cx3="http://schemas.microsoft.com/office/drawing/2016/5/9/chartex" xmlns:cx4="http://schemas.microsoft.com/office/drawing/2016/5/10/chartex" xmlns:cx5="http://schemas.microsoft.com/office/drawing/2016/5/11/chartex" xmlns:cx6="http://schemas.microsoft.com/office/drawing/2016/5/12/chartex" xmlns:cx7="http://schemas.microsoft.com/office/drawing/2016/5/13/chartex" xmlns:cx8="http://schemas.microsoft.com/office/drawing/2016/5/14/chartex" xmlns:mc="http://schemas.openxmlformats.org/markup-compatibility/2006" xmlns:aink="http://schemas.microsoft.com/office/drawing/2016/ink" xmlns:am3d="http://schemas.microsoft.com/office/drawing/2017/model3d" xmlns:o="urn:schemas-microsoft-com:office:office" xmlns:r="http://schemas.openxmlformats.org/officeDocument/2006/relationships" xmlns:m="http://schemas.openxmlformats.org/officeDocument/2006/math" xmlns:v="urn:schemas-microsoft-com:vml" xmlns:wp14="http://schemas.microsoft.com/office/word/2010/wordprocessingDrawing" xmlns:wp="http://schemas.openxmlformats.org/drawingml/2006/wordprocessingDrawing" xmlns:w10="urn:schemas-microsoft-com:office:word" xmlns:w="http://schemas.openxmlformats.org/wordprocessingml/2006/main" xmlns:w14="http://schemas.microsoft.com/office/word/2010/wordml" xmlns:w15="http://schemas.microsoft.com/office/word/2012/wordml" xmlns:w16cid="http://schemas.microsoft.com/office/word/2016/wordml/cid" xmlns:w16se="http://schemas.microsoft.com/office/word/2015/wordml/symex" xmlns:wpg="http://schemas.microsoft.com/office/word/2010/wordprocessingGroup" xmlns:wpi="http://schemas.microsoft.com/office/word/2010/wordprocessingInk" xmlns:wne="http://schemas.microsoft.com/office/word/2006/wordml" xmlns:wps="http://schemas.microsoft.com/office/word/2010/wordprocessingShape" mc:Ignorable="w14 w15 w16se w16cid wp14">
+  <w:abstractNum w:abstractNumId="0" w15:restartNumberingAfterBreak="0">
+    <w:nsid w:val="1A59029A"/>
+    <w:multiLevelType w:val="hybridMultilevel"/>
+    <w:tmpl w:val="0FC8D6F0"/>
+    <w:lvl w:ilvl="0" w:tplc="4CAE34D8">
+      <w:start w:val="1"/>
+      <w:numFmt w:val="decimal"/>
+      <w:lvlText w:val="%1."/>
+      <w:lvlJc w:val="left"/>
+      <w:pPr>
+        <w:tabs>
+          <w:tab w:val="num" w:pos="720"/>
+        </w:tabs>
+        <w:ind w:left="720" w:hanging="360"/>
+      </w:pPr>
+    </w:lvl>
+    <w:lvl w:ilvl="1" w:tplc="920E9EC8" w:tentative="1">
+      <w:start w:val="1"/>
+      <w:numFmt w:val="decimal"/>
+      <w:lvlText w:val="%2."/>
+      <w:lvlJc w:val="left"/>
+      <w:pPr>
+        <w:tabs>
+          <w:tab w:val="num" w:pos="1440"/>
+        </w:tabs>
+        <w:ind w:left="1440" w:hanging="360"/>
+      </w:pPr>
+    </w:lvl>
+    <w:lvl w:ilvl="2" w:tplc="DF984E0A" w:tentative="1">
+      <w:start w:val="1"/>
+      <w:numFmt w:val="decimal"/>
+      <w:lvlText w:val="%3."/>
+      <w:lvlJc w:val="left"/>
+      <w:pPr>
+        <w:tabs>
+          <w:tab w:val="num" w:pos="2160"/>
+        </w:tabs>
+        <w:ind w:left="2160" w:hanging="360"/>
+      </w:pPr>
+    </w:lvl>
+    <w:lvl w:ilvl="3" w:tplc="2CC02B2C" w:tentative="1">
+      <w:start w:val="1"/>
+      <w:numFmt w:val="decimal"/>
+      <w:lvlText w:val="%4."/>
+      <w:lvlJc w:val="left"/>
+      <w:pPr>
+        <w:tabs>
+          <w:tab w:val="num" w:pos="2880"/>
+        </w:tabs>
+        <w:ind w:left="2880" w:hanging="360"/>
+      </w:pPr>
+    </w:lvl>
+    <w:lvl w:ilvl="4" w:tplc="B24A4CBC" w:tentative="1">
+      <w:start w:val="1"/>
+      <w:numFmt w:val="decimal"/>
+      <w:lvlText w:val="%5."/>
+      <w:lvlJc w:val="left"/>
+      <w:pPr>
+        <w:tabs>
+          <w:tab w:val="num" w:pos="3600"/>
+        </w:tabs>
+        <w:ind w:left="3600" w:hanging="360"/>
+      </w:pPr>
+    </w:lvl>
+    <w:lvl w:ilvl="5" w:tplc="50461990" w:tentative="1">
+      <w:start w:val="1"/>
+      <w:numFmt w:val="decimal"/>
+      <w:lvlText w:val="%6."/>
+      <w:lvlJc w:val="left"/>
+      <w:pPr>
+        <w:tabs>
+          <w:tab w:val="num" w:pos="4320"/>
+        </w:tabs>
+        <w:ind w:left="4320" w:hanging="360"/>
+      </w:pPr>
+    </w:lvl>
+    <w:lvl w:ilvl="6" w:tplc="F2540EFC" w:tentative="1">
+      <w:start w:val="1"/>
+      <w:numFmt w:val="decimal"/>
+      <w:lvlText w:val="%7."/>
+      <w:lvlJc w:val="left"/>
+      <w:pPr>
+        <w:tabs>
+          <w:tab w:val="num" w:pos="5040"/>
+        </w:tabs>
+        <w:ind w:left="5040" w:hanging="360"/>
+      </w:pPr>
+    </w:lvl>
+    <w:lvl w:ilvl="7" w:tplc="487071C2" w:tentative="1">
+      <w:start w:val="1"/>
+      <w:numFmt w:val="decimal"/>
+      <w:lvlText w:val="%8."/>
+      <w:lvlJc w:val="left"/>
+      <w:pPr>
+        <w:tabs>
+          <w:tab w:val="num" w:pos="5760"/>
+        </w:tabs>
+        <w:ind w:left="5760" w:hanging="360"/>
+      </w:pPr>
+    </w:lvl>
+    <w:lvl w:ilvl="8" w:tplc="AF0E3492" w:tentative="1">
+      <w:start w:val="1"/>
+      <w:numFmt w:val="decimal"/>
+      <w:lvlText w:val="%9."/>
+      <w:lvlJc w:val="left"/>
+      <w:pPr>
+        <w:tabs>
+          <w:tab w:val="num" w:pos="6480"/>
+        </w:tabs>
+        <w:ind w:left="6480" w:hanging="360"/>
+      </w:pPr>
+    </w:lvl>
+  </w:abstractNum>
+  <w:abstractNum w:abstractNumId="1" w15:restartNumberingAfterBreak="0">
+    <w:nsid w:val="31F82702"/>
+    <w:multiLevelType w:val="hybridMultilevel"/>
+    <w:tmpl w:val="50C88982"/>
+    <w:lvl w:ilvl="0" w:tplc="C2FA823E">
+      <w:start w:val="1"/>
+      <w:numFmt w:val="decimal"/>
+      <w:lvlText w:val="%1."/>
+      <w:lvlJc w:val="left"/>
+      <w:pPr>
+        <w:tabs>
+          <w:tab w:val="num" w:pos="720"/>
+        </w:tabs>
+        <w:ind w:left="720" w:hanging="360"/>
+      </w:pPr>
+    </w:lvl>
+    <w:lvl w:ilvl="1" w:tplc="E63A02EC" w:tentative="1">
+      <w:start w:val="1"/>
+      <w:numFmt w:val="decimal"/>
+      <w:lvlText w:val="%2."/>
+      <w:lvlJc w:val="left"/>
+      <w:pPr>
+        <w:tabs>
+          <w:tab w:val="num" w:pos="1440"/>
+        </w:tabs>
+        <w:ind w:left="1440" w:hanging="360"/>
+      </w:pPr>
+    </w:lvl>
+    <w:lvl w:ilvl="2" w:tplc="58E6F4B4" w:tentative="1">
+      <w:start w:val="1"/>
+      <w:numFmt w:val="decimal"/>
+      <w:lvlText w:val="%3."/>
+      <w:lvlJc w:val="left"/>
+      <w:pPr>
+        <w:tabs>
+          <w:tab w:val="num" w:pos="2160"/>
+        </w:tabs>
+        <w:ind w:left="2160" w:hanging="360"/>
+      </w:pPr>
+    </w:lvl>
+    <w:lvl w:ilvl="3" w:tplc="5F84A85A" w:tentative="1">
+      <w:start w:val="1"/>
+      <w:numFmt w:val="decimal"/>
+      <w:lvlText w:val="%4."/>
+      <w:lvlJc w:val="left"/>
+      <w:pPr>
+        <w:tabs>
+          <w:tab w:val="num" w:pos="2880"/>
+        </w:tabs>
+        <w:ind w:left="2880" w:hanging="360"/>
+      </w:pPr>
+    </w:lvl>
+    <w:lvl w:ilvl="4" w:tplc="F674573C" w:tentative="1">
+      <w:start w:val="1"/>
+      <w:numFmt w:val="decimal"/>
+      <w:lvlText w:val="%5."/>
+      <w:lvlJc w:val="left"/>
+      <w:pPr>
+        <w:tabs>
+          <w:tab w:val="num" w:pos="3600"/>
+        </w:tabs>
+        <w:ind w:left="3600" w:hanging="360"/>
+      </w:pPr>
+    </w:lvl>
+    <w:lvl w:ilvl="5" w:tplc="23B8CA9A" w:tentative="1">
+      <w:start w:val="1"/>
+      <w:numFmt w:val="decimal"/>
+      <w:lvlText w:val="%6."/>
+      <w:lvlJc w:val="left"/>
+      <w:pPr>
+        <w:tabs>
+          <w:tab w:val="num" w:pos="4320"/>
+        </w:tabs>
+        <w:ind w:left="4320" w:hanging="360"/>
+      </w:pPr>
+    </w:lvl>
+    <w:lvl w:ilvl="6" w:tplc="E996B4E2" w:tentative="1">
+      <w:start w:val="1"/>
+      <w:numFmt w:val="decimal"/>
+      <w:lvlText w:val="%7."/>
+      <w:lvlJc w:val="left"/>
+      <w:pPr>
+        <w:tabs>
+          <w:tab w:val="num" w:pos="5040"/>
+        </w:tabs>
+        <w:ind w:left="5040" w:hanging="360"/>
+      </w:pPr>
+    </w:lvl>
+    <w:lvl w:ilvl="7" w:tplc="EF6C9F36" w:tentative="1">
+      <w:start w:val="1"/>
+      <w:numFmt w:val="decimal"/>
+      <w:lvlText w:val="%8."/>
+      <w:lvlJc w:val="left"/>
+      <w:pPr>
+        <w:tabs>
+          <w:tab w:val="num" w:pos="5760"/>
+        </w:tabs>
+        <w:ind w:left="5760" w:hanging="360"/>
+      </w:pPr>
+    </w:lvl>
+    <w:lvl w:ilvl="8" w:tplc="65E0BEC6" w:tentative="1">
+      <w:start w:val="1"/>
+      <w:numFmt w:val="decimal"/>
+      <w:lvlText w:val="%9."/>
+      <w:lvlJc w:val="left"/>
+      <w:pPr>
+        <w:tabs>
+          <w:tab w:val="num" w:pos="6480"/>
+        </w:tabs>
+        <w:ind w:left="6480" w:hanging="360"/>
+      </w:pPr>
+    </w:lvl>
+  </w:abstractNum>
+  <w:abstractNum w:abstractNumId="2" w15:restartNumberingAfterBreak="0">
+    <w:nsid w:val="6292485D"/>
+    <w:multiLevelType w:val="hybridMultilevel"/>
+    <w:tmpl w:val="C2F49D28"/>
+    <w:lvl w:ilvl="0" w:tplc="8C40F990">
+      <w:start w:val="1"/>
+      <w:numFmt w:val="bullet"/>
+      <w:lvlText w:val="-"/>
+      <w:lvlJc w:val="left"/>
+      <w:pPr>
+        <w:tabs>
+          <w:tab w:val="num" w:pos="720"/>
+        </w:tabs>
+        <w:ind w:left="720" w:hanging="360"/>
+      </w:pPr>
+      <w:rPr>
+        <w:rFonts w:ascii="Arial" w:hAnsi="Arial" w:hint="default"/>
+      </w:rPr>
+    </w:lvl>
+    <w:lvl w:ilvl="1" w:tplc="C5168AE8" w:tentative="1">
+      <w:start w:val="1"/>
+      <w:numFmt w:val="bullet"/>
+      <w:lvlText w:val="-"/>
+      <w:lvlJc w:val="left"/>
+      <w:pPr>
+        <w:tabs>
+          <w:tab w:val="num" w:pos="1440"/>
+        </w:tabs>
+        <w:ind w:left="1440" w:hanging="360"/>
+      </w:pPr>
+      <w:rPr>
+        <w:rFonts w:ascii="Arial" w:hAnsi="Arial" w:hint="default"/>
+      </w:rPr>
+    </w:lvl>
+    <w:lvl w:ilvl="2" w:tplc="906E3304" w:tentative="1">
+      <w:start w:val="1"/>
+      <w:numFmt w:val="bullet"/>
+      <w:lvlText w:val="-"/>
+      <w:lvlJc w:val="left"/>
+      <w:pPr>
+        <w:tabs>
+          <w:tab w:val="num" w:pos="2160"/>
+        </w:tabs>
+        <w:ind w:left="2160" w:hanging="360"/>
+      </w:pPr>
+      <w:rPr>
+        <w:rFonts w:ascii="Arial" w:hAnsi="Arial" w:hint="default"/>
+      </w:rPr>
+    </w:lvl>
+    <w:lvl w:ilvl="3" w:tplc="8C6C6CA2" w:tentative="1">
+      <w:start w:val="1"/>
+      <w:numFmt w:val="bullet"/>
+      <w:lvlText w:val="-"/>
+      <w:lvlJc w:val="left"/>
+      <w:pPr>
+        <w:tabs>
+          <w:tab w:val="num" w:pos="2880"/>
+        </w:tabs>
+        <w:ind w:left="2880" w:hanging="360"/>
+      </w:pPr>
+      <w:rPr>
+        <w:rFonts w:ascii="Arial" w:hAnsi="Arial" w:hint="default"/>
+      </w:rPr>
+    </w:lvl>
+    <w:lvl w:ilvl="4" w:tplc="F47CF9D0" w:tentative="1">
+      <w:start w:val="1"/>
+      <w:numFmt w:val="bullet"/>
+      <w:lvlText w:val="-"/>
+      <w:lvlJc w:val="left"/>
+      <w:pPr>
+        <w:tabs>
+          <w:tab w:val="num" w:pos="3600"/>
+        </w:tabs>
+        <w:ind w:left="3600" w:hanging="360"/>
+      </w:pPr>
+      <w:rPr>
+        <w:rFonts w:ascii="Arial" w:hAnsi="Arial" w:hint="default"/>
+      </w:rPr>
+    </w:lvl>
+    <w:lvl w:ilvl="5" w:tplc="26004830" w:tentative="1">
+      <w:start w:val="1"/>
+      <w:numFmt w:val="bullet"/>
+      <w:lvlText w:val="-"/>
+      <w:lvlJc w:val="left"/>
+      <w:pPr>
+        <w:tabs>
+          <w:tab w:val="num" w:pos="4320"/>
+        </w:tabs>
+        <w:ind w:left="4320" w:hanging="360"/>
+      </w:pPr>
+      <w:rPr>
+        <w:rFonts w:ascii="Arial" w:hAnsi="Arial" w:hint="default"/>
+      </w:rPr>
+    </w:lvl>
+    <w:lvl w:ilvl="6" w:tplc="D0ACCDAC" w:tentative="1">
+      <w:start w:val="1"/>
+      <w:numFmt w:val="bullet"/>
+      <w:lvlText w:val="-"/>
+      <w:lvlJc w:val="left"/>
+      <w:pPr>
+        <w:tabs>
+          <w:tab w:val="num" w:pos="5040"/>
+        </w:tabs>
+        <w:ind w:left="5040" w:hanging="360"/>
+      </w:pPr>
+      <w:rPr>
+        <w:rFonts w:ascii="Arial" w:hAnsi="Arial" w:hint="default"/>
+      </w:rPr>
+    </w:lvl>
+    <w:lvl w:ilvl="7" w:tplc="BAAE3E64" w:tentative="1">
+      <w:start w:val="1"/>
+      <w:numFmt w:val="bullet"/>
+      <w:lvlText w:val="-"/>
+      <w:lvlJc w:val="left"/>
+      <w:pPr>
+        <w:tabs>
+          <w:tab w:val="num" w:pos="5760"/>
+        </w:tabs>
+        <w:ind w:left="5760" w:hanging="360"/>
+      </w:pPr>
+      <w:rPr>
+        <w:rFonts w:ascii="Arial" w:hAnsi="Arial" w:hint="default"/>
+      </w:rPr>
+    </w:lvl>
+    <w:lvl w:ilvl="8" w:tplc="F64A1648" w:tentative="1">
+      <w:start w:val="1"/>
+      <w:numFmt w:val="bullet"/>
+      <w:lvlText w:val="-"/>
+      <w:lvlJc w:val="left"/>
+      <w:pPr>
+        <w:tabs>
+          <w:tab w:val="num" w:pos="6480"/>
+        </w:tabs>
+        <w:ind w:left="6480" w:hanging="360"/>
+      </w:pPr>
+      <w:rPr>
+        <w:rFonts w:ascii="Arial" w:hAnsi="Arial" w:hint="default"/>
+      </w:rPr>
+    </w:lvl>
+  </w:abstractNum>
+  <w:abstractNum w:abstractNumId="3" w15:restartNumberingAfterBreak="0">
+    <w:nsid w:val="733F1749"/>
+    <w:multiLevelType w:val="hybridMultilevel"/>
+    <w:tmpl w:val="E062BDCC"/>
+    <w:lvl w:ilvl="0" w:tplc="AD6A356E">
+      <w:start w:val="1"/>
+      <w:numFmt w:val="bullet"/>
+      <w:lvlText w:val="-"/>
+      <w:lvlJc w:val="left"/>
+      <w:pPr>
+        <w:tabs>
+          <w:tab w:val="num" w:pos="720"/>
+        </w:tabs>
+        <w:ind w:left="720" w:hanging="360"/>
+      </w:pPr>
+      <w:rPr>
+        <w:rFonts w:ascii="Arial" w:hAnsi="Arial" w:hint="default"/>
+      </w:rPr>
+    </w:lvl>
+    <w:lvl w:ilvl="1" w:tplc="44F00A00" w:tentative="1">
+      <w:start w:val="1"/>
+      <w:numFmt w:val="bullet"/>
+      <w:lvlText w:val="-"/>
+      <w:lvlJc w:val="left"/>
+      <w:pPr>
+        <w:tabs>
+          <w:tab w:val="num" w:pos="1440"/>
+        </w:tabs>
+        <w:ind w:left="1440" w:hanging="360"/>
+      </w:pPr>
+      <w:rPr>
+        <w:rFonts w:ascii="Arial" w:hAnsi="Arial" w:hint="default"/>
+      </w:rPr>
+    </w:lvl>
+    <w:lvl w:ilvl="2" w:tplc="FFB0A72C" w:tentative="1">
+      <w:start w:val="1"/>
+      <w:numFmt w:val="bullet"/>
+      <w:lvlText w:val="-"/>
+      <w:lvlJc w:val="left"/>
+      <w:pPr>
+        <w:tabs>
+          <w:tab w:val="num" w:pos="2160"/>
+        </w:tabs>
+        <w:ind w:left="2160" w:hanging="360"/>
+      </w:pPr>
+      <w:rPr>
+        <w:rFonts w:ascii="Arial" w:hAnsi="Arial" w:hint="default"/>
+      </w:rPr>
+    </w:lvl>
+    <w:lvl w:ilvl="3" w:tplc="ED765EFA" w:tentative="1">
+      <w:start w:val="1"/>
+      <w:numFmt w:val="bullet"/>
+      <w:lvlText w:val="-"/>
+      <w:lvlJc w:val="left"/>
+      <w:pPr>
+        <w:tabs>
+          <w:tab w:val="num" w:pos="2880"/>
+        </w:tabs>
+        <w:ind w:left="2880" w:hanging="360"/>
+      </w:pPr>
+      <w:rPr>
+        <w:rFonts w:ascii="Arial" w:hAnsi="Arial" w:hint="default"/>
+      </w:rPr>
+    </w:lvl>
+    <w:lvl w:ilvl="4" w:tplc="F99C66A0" w:tentative="1">
+      <w:start w:val="1"/>
+      <w:numFmt w:val="bullet"/>
+      <w:lvlText w:val="-"/>
+      <w:lvlJc w:val="left"/>
+      <w:pPr>
+        <w:tabs>
+          <w:tab w:val="num" w:pos="3600"/>
+        </w:tabs>
+        <w:ind w:left="3600" w:hanging="360"/>
+      </w:pPr>
+      <w:rPr>
+        <w:rFonts w:ascii="Arial" w:hAnsi="Arial" w:hint="default"/>
+      </w:rPr>
+    </w:lvl>
+    <w:lvl w:ilvl="5" w:tplc="6000598A" w:tentative="1">
+      <w:start w:val="1"/>
+      <w:numFmt w:val="bullet"/>
+      <w:lvlText w:val="-"/>
+      <w:lvlJc w:val="left"/>
+      <w:pPr>
+        <w:tabs>
+          <w:tab w:val="num" w:pos="4320"/>
+        </w:tabs>
+        <w:ind w:left="4320" w:hanging="360"/>
+      </w:pPr>
+      <w:rPr>
+        <w:rFonts w:ascii="Arial" w:hAnsi="Arial" w:hint="default"/>
+      </w:rPr>
+    </w:lvl>
+    <w:lvl w:ilvl="6" w:tplc="8F00771C" w:tentative="1">
+      <w:start w:val="1"/>
+      <w:numFmt w:val="bullet"/>
+      <w:lvlText w:val="-"/>
+      <w:lvlJc w:val="left"/>
+      <w:pPr>
+        <w:tabs>
+          <w:tab w:val="num" w:pos="5040"/>
+        </w:tabs>
+        <w:ind w:left="5040" w:hanging="360"/>
+      </w:pPr>
+      <w:rPr>
+        <w:rFonts w:ascii="Arial" w:hAnsi="Arial" w:hint="default"/>
+      </w:rPr>
+    </w:lvl>
+    <w:lvl w:ilvl="7" w:tplc="FA10DEDA" w:tentative="1">
+      <w:start w:val="1"/>
+      <w:numFmt w:val="bullet"/>
+      <w:lvlText w:val="-"/>
+      <w:lvlJc w:val="left"/>
+      <w:pPr>
+        <w:tabs>
+          <w:tab w:val="num" w:pos="5760"/>
+        </w:tabs>
+        <w:ind w:left="5760" w:hanging="360"/>
+      </w:pPr>
+      <w:rPr>
+        <w:rFonts w:ascii="Arial" w:hAnsi="Arial" w:hint="default"/>
+      </w:rPr>
+    </w:lvl>
+    <w:lvl w:ilvl="8" w:tplc="D3423752" w:tentative="1">
+      <w:start w:val="1"/>
+      <w:numFmt w:val="bullet"/>
+      <w:lvlText w:val="-"/>
+      <w:lvlJc w:val="left"/>
+      <w:pPr>
+        <w:tabs>
+          <w:tab w:val="num" w:pos="6480"/>
+        </w:tabs>
+        <w:ind w:left="6480" w:hanging="360"/>
+      </w:pPr>
+      <w:rPr>
+        <w:rFonts w:ascii="Arial" w:hAnsi="Arial" w:hint="default"/>
+      </w:rPr>
+    </w:lvl>
+  </w:abstractNum>
+  <w:num w:numId="1">
+    <w:abstractNumId w:val="1"/>
+  </w:num>
+  <w:num w:numId="2">
+    <w:abstractNumId w:val="3"/>
+  </w:num>
+  <w:num w:numId="3">
+    <w:abstractNumId w:val="0"/>
+  </w:num>
+  <w:num w:numId="4">
+    <w:abstractNumId w:val="2"/>
+  </w:num>
+</w:numbering>
 </file>
 
 <file path=word/styles.xml><?xml version="1.0" encoding="utf-8"?>
@@ -1764,6 +3132,18 @@
       <w:lang w:eastAsia="ja-JP"/>
     </w:rPr>
   </w:style>
+  <w:style w:type="character" w:styleId="FollowedHyperlink">
+    <w:name w:val="FollowedHyperlink"/>
+    <w:basedOn w:val="DefaultParagraphFont"/>
+    <w:uiPriority w:val="99"/>
+    <w:semiHidden/>
+    <w:unhideWhenUsed/>
+    <w:rsid w:val="00F213BB"/>
+    <w:rPr>
+      <w:color w:val="800080" w:themeColor="followedHyperlink"/>
+      <w:u w:val="single"/>
+    </w:rPr>
+  </w:style>
 </w:styles>
 </file>
 

</xml_diff>

<commit_message>
Updated all pages and tidied up folders
</commit_message>
<xml_diff>
--- a/Catalogue Website Report.docx
+++ b/Catalogue Website Report.docx
@@ -364,12 +364,12 @@
         <w:tblLook w:val="0420" w:firstRow="1" w:lastRow="0" w:firstColumn="0" w:lastColumn="0" w:noHBand="0" w:noVBand="1"/>
       </w:tblPr>
       <w:tblGrid>
-        <w:gridCol w:w="799"/>
-        <w:gridCol w:w="1566"/>
-        <w:gridCol w:w="3047"/>
-        <w:gridCol w:w="2219"/>
+        <w:gridCol w:w="652"/>
+        <w:gridCol w:w="1606"/>
+        <w:gridCol w:w="3191"/>
+        <w:gridCol w:w="2206"/>
         <w:gridCol w:w="2491"/>
-        <w:gridCol w:w="1772"/>
+        <w:gridCol w:w="1748"/>
       </w:tblGrid>
       <w:tr>
         <w:trPr>
@@ -377,7 +377,7 @@
         </w:trPr>
         <w:tc>
           <w:tcPr>
-            <w:tcW w:w="799" w:type="dxa"/>
+            <w:tcW w:w="652" w:type="dxa"/>
             <w:tcBorders>
               <w:top w:val="single" w:sz="8" w:space="0" w:color="FFFFFF"/>
               <w:left w:val="single" w:sz="8" w:space="0" w:color="FFFFFF"/>
@@ -394,16 +394,10 @@
             <w:hideMark/>
           </w:tcPr>
           <w:p>
-            <w:pPr>
-              <w:rPr>
-                <w:u w:val="single"/>
-              </w:rPr>
-            </w:pPr>
             <w:r>
               <w:rPr>
                 <w:b/>
                 <w:bCs/>
-                <w:u w:val="single"/>
                 <w:lang w:val="en-US"/>
               </w:rPr>
               <w:lastRenderedPageBreak/>
@@ -413,7 +407,7 @@
         </w:tc>
         <w:tc>
           <w:tcPr>
-            <w:tcW w:w="1566" w:type="dxa"/>
+            <w:tcW w:w="1606" w:type="dxa"/>
             <w:tcBorders>
               <w:top w:val="single" w:sz="8" w:space="0" w:color="FFFFFF"/>
               <w:left w:val="single" w:sz="8" w:space="0" w:color="FFFFFF"/>
@@ -430,16 +424,10 @@
             <w:hideMark/>
           </w:tcPr>
           <w:p>
-            <w:pPr>
-              <w:rPr>
-                <w:u w:val="single"/>
-              </w:rPr>
-            </w:pPr>
             <w:r>
               <w:rPr>
                 <w:b/>
                 <w:bCs/>
-                <w:u w:val="single"/>
                 <w:lang w:val="en-US"/>
               </w:rPr>
               <w:t>Page Area</w:t>
@@ -448,7 +436,7 @@
         </w:tc>
         <w:tc>
           <w:tcPr>
-            <w:tcW w:w="3047" w:type="dxa"/>
+            <w:tcW w:w="3191" w:type="dxa"/>
             <w:tcBorders>
               <w:top w:val="single" w:sz="8" w:space="0" w:color="FFFFFF"/>
               <w:left w:val="single" w:sz="8" w:space="0" w:color="FFFFFF"/>
@@ -465,16 +453,10 @@
             <w:hideMark/>
           </w:tcPr>
           <w:p>
-            <w:pPr>
-              <w:rPr>
-                <w:u w:val="single"/>
-              </w:rPr>
-            </w:pPr>
             <w:r>
               <w:rPr>
                 <w:b/>
                 <w:bCs/>
-                <w:u w:val="single"/>
                 <w:lang w:val="en-US"/>
               </w:rPr>
               <w:t>Scope</w:t>
@@ -483,7 +465,7 @@
         </w:tc>
         <w:tc>
           <w:tcPr>
-            <w:tcW w:w="2219" w:type="dxa"/>
+            <w:tcW w:w="2206" w:type="dxa"/>
             <w:tcBorders>
               <w:top w:val="single" w:sz="8" w:space="0" w:color="FFFFFF"/>
               <w:left w:val="single" w:sz="8" w:space="0" w:color="FFFFFF"/>
@@ -500,16 +482,10 @@
             <w:hideMark/>
           </w:tcPr>
           <w:p>
-            <w:pPr>
-              <w:rPr>
-                <w:u w:val="single"/>
-              </w:rPr>
-            </w:pPr>
             <w:r>
               <w:rPr>
                 <w:b/>
                 <w:bCs/>
-                <w:u w:val="single"/>
                 <w:lang w:val="en-US"/>
               </w:rPr>
               <w:t>Expected Results</w:t>
@@ -535,16 +511,10 @@
             <w:hideMark/>
           </w:tcPr>
           <w:p>
-            <w:pPr>
-              <w:rPr>
-                <w:u w:val="single"/>
-              </w:rPr>
-            </w:pPr>
             <w:r>
               <w:rPr>
                 <w:b/>
                 <w:bCs/>
-                <w:u w:val="single"/>
                 <w:lang w:val="en-US"/>
               </w:rPr>
               <w:t>File ref</w:t>
@@ -553,7 +523,7 @@
         </w:tc>
         <w:tc>
           <w:tcPr>
-            <w:tcW w:w="1772" w:type="dxa"/>
+            <w:tcW w:w="1748" w:type="dxa"/>
             <w:tcBorders>
               <w:top w:val="single" w:sz="8" w:space="0" w:color="FFFFFF"/>
               <w:left w:val="single" w:sz="8" w:space="0" w:color="FFFFFF"/>
@@ -570,16 +540,10 @@
             <w:hideMark/>
           </w:tcPr>
           <w:p>
-            <w:pPr>
-              <w:rPr>
-                <w:u w:val="single"/>
-              </w:rPr>
-            </w:pPr>
             <w:r>
               <w:rPr>
                 <w:b/>
                 <w:bCs/>
-                <w:u w:val="single"/>
                 <w:lang w:val="en-US"/>
               </w:rPr>
               <w:t>Actual Results</w:t>
@@ -593,7 +557,7 @@
         </w:trPr>
         <w:tc>
           <w:tcPr>
-            <w:tcW w:w="799" w:type="dxa"/>
+            <w:tcW w:w="652" w:type="dxa"/>
             <w:tcBorders>
               <w:top w:val="single" w:sz="24" w:space="0" w:color="FFFFFF"/>
               <w:left w:val="single" w:sz="8" w:space="0" w:color="FFFFFF"/>
@@ -610,14 +574,8 @@
             <w:hideMark/>
           </w:tcPr>
           <w:p>
-            <w:pPr>
-              <w:rPr>
-                <w:u w:val="single"/>
-              </w:rPr>
-            </w:pPr>
-            <w:r>
-              <w:rPr>
-                <w:u w:val="single"/>
+            <w:r>
+              <w:rPr>
                 <w:lang w:val="en-US"/>
               </w:rPr>
               <w:t>001</w:t>
@@ -626,7 +584,7 @@
         </w:tc>
         <w:tc>
           <w:tcPr>
-            <w:tcW w:w="1566" w:type="dxa"/>
+            <w:tcW w:w="1606" w:type="dxa"/>
             <w:tcBorders>
               <w:top w:val="single" w:sz="24" w:space="0" w:color="FFFFFF"/>
               <w:left w:val="single" w:sz="8" w:space="0" w:color="FFFFFF"/>
@@ -643,14 +601,8 @@
             <w:hideMark/>
           </w:tcPr>
           <w:p>
-            <w:pPr>
-              <w:rPr>
-                <w:u w:val="single"/>
-              </w:rPr>
-            </w:pPr>
-            <w:r>
-              <w:rPr>
-                <w:u w:val="single"/>
+            <w:r>
+              <w:rPr>
                 <w:lang w:val="en-US"/>
               </w:rPr>
               <w:t>Item Category</w:t>
@@ -659,7 +611,7 @@
         </w:tc>
         <w:tc>
           <w:tcPr>
-            <w:tcW w:w="3047" w:type="dxa"/>
+            <w:tcW w:w="3191" w:type="dxa"/>
             <w:tcBorders>
               <w:top w:val="single" w:sz="24" w:space="0" w:color="FFFFFF"/>
               <w:left w:val="single" w:sz="8" w:space="0" w:color="FFFFFF"/>
@@ -676,28 +628,16 @@
             <w:hideMark/>
           </w:tcPr>
           <w:p>
-            <w:pPr>
-              <w:rPr>
-                <w:u w:val="single"/>
-              </w:rPr>
-            </w:pPr>
-            <w:r>
-              <w:rPr>
-                <w:u w:val="single"/>
+            <w:r>
+              <w:rPr>
                 <w:lang w:val="en-US"/>
               </w:rPr>
               <w:t>Scenario: User adds category.</w:t>
             </w:r>
           </w:p>
           <w:p>
-            <w:pPr>
-              <w:rPr>
-                <w:u w:val="single"/>
-              </w:rPr>
-            </w:pPr>
-            <w:r>
-              <w:rPr>
-                <w:u w:val="single"/>
+            <w:r>
+              <w:rPr>
                 <w:lang w:val="en-US"/>
               </w:rPr>
               <w:t>Actions:</w:t>
@@ -709,15 +649,11 @@
                 <w:ilvl w:val="0"/>
                 <w:numId w:val="1"/>
               </w:numPr>
-              <w:rPr>
-                <w:u w:val="single"/>
-              </w:rPr>
             </w:pPr>
             <w:r>
               <w:rPr>
                 <w:i/>
                 <w:iCs/>
-                <w:u w:val="single"/>
                 <w:lang w:val="en-US"/>
               </w:rPr>
               <w:t>User enters empty category</w:t>
@@ -729,15 +665,11 @@
                 <w:ilvl w:val="0"/>
                 <w:numId w:val="1"/>
               </w:numPr>
-              <w:rPr>
-                <w:u w:val="single"/>
-              </w:rPr>
             </w:pPr>
             <w:r>
               <w:rPr>
                 <w:i/>
                 <w:iCs/>
-                <w:u w:val="single"/>
                 <w:lang w:val="en-US"/>
               </w:rPr>
               <w:t>User clicks on submit</w:t>
@@ -746,7 +678,7 @@
         </w:tc>
         <w:tc>
           <w:tcPr>
-            <w:tcW w:w="2219" w:type="dxa"/>
+            <w:tcW w:w="2206" w:type="dxa"/>
             <w:tcBorders>
               <w:top w:val="single" w:sz="24" w:space="0" w:color="FFFFFF"/>
               <w:left w:val="single" w:sz="8" w:space="0" w:color="FFFFFF"/>
@@ -763,28 +695,16 @@
             <w:hideMark/>
           </w:tcPr>
           <w:p>
-            <w:pPr>
-              <w:rPr>
-                <w:u w:val="single"/>
-              </w:rPr>
-            </w:pPr>
-            <w:r>
-              <w:rPr>
-                <w:u w:val="single"/>
+            <w:r>
+              <w:rPr>
                 <w:lang w:val="en-US"/>
               </w:rPr>
               <w:t>User is provided with adequate instructions.</w:t>
             </w:r>
           </w:p>
           <w:p>
-            <w:pPr>
-              <w:rPr>
-                <w:u w:val="single"/>
-              </w:rPr>
-            </w:pPr>
-            <w:r>
-              <w:rPr>
-                <w:u w:val="single"/>
+            <w:r>
+              <w:rPr>
                 <w:lang w:val="en-US"/>
               </w:rPr>
               <w:t>Code is able to:</w:t>
@@ -796,13 +716,9 @@
                 <w:ilvl w:val="0"/>
                 <w:numId w:val="2"/>
               </w:numPr>
-              <w:rPr>
-                <w:u w:val="single"/>
-              </w:rPr>
             </w:pPr>
             <w:r>
               <w:rPr>
-                <w:u w:val="single"/>
                 <w:lang w:val="en-US"/>
               </w:rPr>
               <w:t xml:space="preserve"> respond to &lt;nulls&gt;</w:t>
@@ -828,14 +744,8 @@
             <w:hideMark/>
           </w:tcPr>
           <w:p>
-            <w:pPr>
-              <w:rPr>
-                <w:u w:val="single"/>
-              </w:rPr>
-            </w:pPr>
-            <w:r>
-              <w:rPr>
-                <w:u w:val="single"/>
+            <w:r>
+              <w:rPr>
                 <w:lang w:val="en-US"/>
               </w:rPr>
               <w:t xml:space="preserve">&lt;link to your </w:t>
@@ -843,7 +753,6 @@
             <w:proofErr w:type="spellStart"/>
             <w:r>
               <w:rPr>
-                <w:u w:val="single"/>
                 <w:lang w:val="en-US"/>
               </w:rPr>
               <w:t>iMacros</w:t>
@@ -851,41 +760,25 @@
             <w:proofErr w:type="spellEnd"/>
             <w:r>
               <w:rPr>
-                <w:u w:val="single"/>
                 <w:lang w:val="en-US"/>
               </w:rPr>
               <w:t xml:space="preserve"> test script&gt; </w:t>
             </w:r>
           </w:p>
           <w:p>
-            <w:pPr>
-              <w:rPr>
-                <w:u w:val="single"/>
-              </w:rPr>
-            </w:pPr>
-            <w:r>
-              <w:rPr>
-                <w:u w:val="single"/>
-              </w:rPr>
+            <w:r>
               <w:t>/scripts/</w:t>
             </w:r>
             <w:r>
               <w:rPr>
-                <w:u w:val="single"/>
                 <w:lang w:val="en-US"/>
               </w:rPr>
               <w:t>filename001.iim</w:t>
             </w:r>
           </w:p>
           <w:p>
-            <w:pPr>
-              <w:rPr>
-                <w:u w:val="single"/>
-              </w:rPr>
-            </w:pPr>
-            <w:r>
-              <w:rPr>
-                <w:u w:val="single"/>
+            <w:r>
+              <w:rPr>
                 <w:lang w:val="en-US"/>
               </w:rPr>
               <w:t>OR Copy script code here</w:t>
@@ -894,7 +787,7 @@
         </w:tc>
         <w:tc>
           <w:tcPr>
-            <w:tcW w:w="1772" w:type="dxa"/>
+            <w:tcW w:w="1748" w:type="dxa"/>
             <w:tcBorders>
               <w:top w:val="single" w:sz="24" w:space="0" w:color="FFFFFF"/>
               <w:left w:val="single" w:sz="8" w:space="0" w:color="FFFFFF"/>
@@ -911,14 +804,8 @@
             <w:hideMark/>
           </w:tcPr>
           <w:p>
-            <w:pPr>
-              <w:rPr>
-                <w:u w:val="single"/>
-              </w:rPr>
-            </w:pPr>
-            <w:r>
-              <w:rPr>
-                <w:u w:val="single"/>
+            <w:r>
+              <w:rPr>
                 <w:lang w:val="en-US"/>
               </w:rPr>
               <w:t>Write the actual test results in here!</w:t>
@@ -932,7 +819,7 @@
         </w:trPr>
         <w:tc>
           <w:tcPr>
-            <w:tcW w:w="799" w:type="dxa"/>
+            <w:tcW w:w="652" w:type="dxa"/>
             <w:tcBorders>
               <w:top w:val="single" w:sz="8" w:space="0" w:color="FFFFFF"/>
               <w:left w:val="single" w:sz="8" w:space="0" w:color="FFFFFF"/>
@@ -949,14 +836,8 @@
             <w:hideMark/>
           </w:tcPr>
           <w:p>
-            <w:pPr>
-              <w:rPr>
-                <w:u w:val="single"/>
-              </w:rPr>
-            </w:pPr>
-            <w:r>
-              <w:rPr>
-                <w:u w:val="single"/>
+            <w:r>
+              <w:rPr>
                 <w:lang w:val="en-US"/>
               </w:rPr>
               <w:t>002</w:t>
@@ -965,7 +846,7 @@
         </w:tc>
         <w:tc>
           <w:tcPr>
-            <w:tcW w:w="1566" w:type="dxa"/>
+            <w:tcW w:w="1606" w:type="dxa"/>
             <w:tcBorders>
               <w:top w:val="single" w:sz="8" w:space="0" w:color="FFFFFF"/>
               <w:left w:val="single" w:sz="8" w:space="0" w:color="FFFFFF"/>
@@ -982,14 +863,8 @@
             <w:hideMark/>
           </w:tcPr>
           <w:p>
-            <w:pPr>
-              <w:rPr>
-                <w:u w:val="single"/>
-              </w:rPr>
-            </w:pPr>
-            <w:r>
-              <w:rPr>
-                <w:u w:val="single"/>
+            <w:r>
+              <w:rPr>
                 <w:lang w:val="en-US"/>
               </w:rPr>
               <w:t>Item Category</w:t>
@@ -998,7 +873,7 @@
         </w:tc>
         <w:tc>
           <w:tcPr>
-            <w:tcW w:w="3047" w:type="dxa"/>
+            <w:tcW w:w="3191" w:type="dxa"/>
             <w:tcBorders>
               <w:top w:val="single" w:sz="8" w:space="0" w:color="FFFFFF"/>
               <w:left w:val="single" w:sz="8" w:space="0" w:color="FFFFFF"/>
@@ -1015,28 +890,16 @@
             <w:hideMark/>
           </w:tcPr>
           <w:p>
-            <w:pPr>
-              <w:rPr>
-                <w:u w:val="single"/>
-              </w:rPr>
-            </w:pPr>
-            <w:r>
-              <w:rPr>
-                <w:u w:val="single"/>
+            <w:r>
+              <w:rPr>
                 <w:lang w:val="en-US"/>
               </w:rPr>
               <w:t>Scenario: User adds category.</w:t>
             </w:r>
           </w:p>
           <w:p>
-            <w:pPr>
-              <w:rPr>
-                <w:u w:val="single"/>
-              </w:rPr>
-            </w:pPr>
-            <w:r>
-              <w:rPr>
-                <w:u w:val="single"/>
+            <w:r>
+              <w:rPr>
                 <w:lang w:val="en-US"/>
               </w:rPr>
               <w:t>Actions:</w:t>
@@ -1048,15 +911,11 @@
                 <w:ilvl w:val="0"/>
                 <w:numId w:val="3"/>
               </w:numPr>
-              <w:rPr>
-                <w:u w:val="single"/>
-              </w:rPr>
             </w:pPr>
             <w:r>
               <w:rPr>
                 <w:i/>
                 <w:iCs/>
-                <w:u w:val="single"/>
                 <w:lang w:val="en-US"/>
               </w:rPr>
               <w:t>User enters valid category</w:t>
@@ -1068,15 +927,11 @@
                 <w:ilvl w:val="0"/>
                 <w:numId w:val="3"/>
               </w:numPr>
-              <w:rPr>
-                <w:u w:val="single"/>
-              </w:rPr>
             </w:pPr>
             <w:r>
               <w:rPr>
                 <w:i/>
                 <w:iCs/>
-                <w:u w:val="single"/>
                 <w:lang w:val="en-US"/>
               </w:rPr>
               <w:t>User clicks on submit</w:t>
@@ -1085,7 +940,7 @@
         </w:tc>
         <w:tc>
           <w:tcPr>
-            <w:tcW w:w="2219" w:type="dxa"/>
+            <w:tcW w:w="2206" w:type="dxa"/>
             <w:tcBorders>
               <w:top w:val="single" w:sz="8" w:space="0" w:color="FFFFFF"/>
               <w:left w:val="single" w:sz="8" w:space="0" w:color="FFFFFF"/>
@@ -1102,28 +957,16 @@
             <w:hideMark/>
           </w:tcPr>
           <w:p>
-            <w:pPr>
-              <w:rPr>
-                <w:u w:val="single"/>
-              </w:rPr>
-            </w:pPr>
-            <w:r>
-              <w:rPr>
-                <w:u w:val="single"/>
+            <w:r>
+              <w:rPr>
                 <w:lang w:val="en-US"/>
               </w:rPr>
               <w:t>User is provided with adequate instructions.</w:t>
             </w:r>
           </w:p>
           <w:p>
-            <w:pPr>
-              <w:rPr>
-                <w:u w:val="single"/>
-              </w:rPr>
-            </w:pPr>
-            <w:r>
-              <w:rPr>
-                <w:u w:val="single"/>
+            <w:r>
+              <w:rPr>
                 <w:lang w:val="en-US"/>
               </w:rPr>
               <w:t>Code is able to:</w:t>
@@ -1135,13 +978,9 @@
                 <w:ilvl w:val="0"/>
                 <w:numId w:val="4"/>
               </w:numPr>
-              <w:rPr>
-                <w:u w:val="single"/>
-              </w:rPr>
             </w:pPr>
             <w:r>
               <w:rPr>
-                <w:u w:val="single"/>
                 <w:lang w:val="en-US"/>
               </w:rPr>
               <w:t xml:space="preserve"> show the category in a list along with existing category</w:t>
@@ -1167,14 +1006,8 @@
             <w:hideMark/>
           </w:tcPr>
           <w:p>
-            <w:pPr>
-              <w:rPr>
-                <w:u w:val="single"/>
-              </w:rPr>
-            </w:pPr>
-            <w:r>
-              <w:rPr>
-                <w:u w:val="single"/>
+            <w:r>
+              <w:rPr>
                 <w:lang w:val="en-US"/>
               </w:rPr>
               <w:t xml:space="preserve">&lt;link to your </w:t>
@@ -1182,7 +1015,6 @@
             <w:proofErr w:type="spellStart"/>
             <w:r>
               <w:rPr>
-                <w:u w:val="single"/>
                 <w:lang w:val="en-US"/>
               </w:rPr>
               <w:t>iMacros</w:t>
@@ -1190,41 +1022,25 @@
             <w:proofErr w:type="spellEnd"/>
             <w:r>
               <w:rPr>
-                <w:u w:val="single"/>
                 <w:lang w:val="en-US"/>
               </w:rPr>
               <w:t xml:space="preserve"> test script&gt; </w:t>
             </w:r>
           </w:p>
           <w:p>
-            <w:pPr>
-              <w:rPr>
-                <w:u w:val="single"/>
-              </w:rPr>
-            </w:pPr>
-            <w:r>
-              <w:rPr>
-                <w:u w:val="single"/>
-              </w:rPr>
+            <w:r>
               <w:t>/scripts/</w:t>
             </w:r>
             <w:r>
               <w:rPr>
-                <w:u w:val="single"/>
                 <w:lang w:val="en-US"/>
               </w:rPr>
               <w:t>filename002.iim</w:t>
             </w:r>
           </w:p>
           <w:p>
-            <w:pPr>
-              <w:rPr>
-                <w:u w:val="single"/>
-              </w:rPr>
-            </w:pPr>
-            <w:r>
-              <w:rPr>
-                <w:u w:val="single"/>
+            <w:r>
+              <w:rPr>
                 <w:lang w:val="en-US"/>
               </w:rPr>
               <w:t>OR Copy script code here</w:t>
@@ -1233,7 +1049,7 @@
         </w:tc>
         <w:tc>
           <w:tcPr>
-            <w:tcW w:w="1772" w:type="dxa"/>
+            <w:tcW w:w="1748" w:type="dxa"/>
             <w:tcBorders>
               <w:top w:val="single" w:sz="8" w:space="0" w:color="FFFFFF"/>
               <w:left w:val="single" w:sz="8" w:space="0" w:color="FFFFFF"/>
@@ -1249,13 +1065,7 @@
             </w:tcMar>
             <w:hideMark/>
           </w:tcPr>
-          <w:p>
-            <w:pPr>
-              <w:rPr>
-                <w:u w:val="single"/>
-              </w:rPr>
-            </w:pPr>
-          </w:p>
+          <w:p/>
         </w:tc>
       </w:tr>
       <w:tr>
@@ -1264,7 +1074,7 @@
         </w:trPr>
         <w:tc>
           <w:tcPr>
-            <w:tcW w:w="799" w:type="dxa"/>
+            <w:tcW w:w="652" w:type="dxa"/>
             <w:tcBorders>
               <w:top w:val="single" w:sz="8" w:space="0" w:color="FFFFFF"/>
               <w:left w:val="single" w:sz="8" w:space="0" w:color="FFFFFF"/>
@@ -1290,7 +1100,7 @@
         </w:tc>
         <w:tc>
           <w:tcPr>
-            <w:tcW w:w="1566" w:type="dxa"/>
+            <w:tcW w:w="1606" w:type="dxa"/>
             <w:tcBorders>
               <w:top w:val="single" w:sz="8" w:space="0" w:color="FFFFFF"/>
               <w:left w:val="single" w:sz="8" w:space="0" w:color="FFFFFF"/>
@@ -1316,7 +1126,7 @@
         </w:tc>
         <w:tc>
           <w:tcPr>
-            <w:tcW w:w="3047" w:type="dxa"/>
+            <w:tcW w:w="3191" w:type="dxa"/>
             <w:tcBorders>
               <w:top w:val="single" w:sz="8" w:space="0" w:color="FFFFFF"/>
               <w:left w:val="single" w:sz="8" w:space="0" w:color="FFFFFF"/>
@@ -1342,7 +1152,7 @@
         </w:tc>
         <w:tc>
           <w:tcPr>
-            <w:tcW w:w="2219" w:type="dxa"/>
+            <w:tcW w:w="2206" w:type="dxa"/>
             <w:tcBorders>
               <w:top w:val="single" w:sz="8" w:space="0" w:color="FFFFFF"/>
               <w:left w:val="single" w:sz="8" w:space="0" w:color="FFFFFF"/>
@@ -1394,7 +1204,7 @@
         </w:tc>
         <w:tc>
           <w:tcPr>
-            <w:tcW w:w="1772" w:type="dxa"/>
+            <w:tcW w:w="1748" w:type="dxa"/>
             <w:tcBorders>
               <w:top w:val="single" w:sz="8" w:space="0" w:color="FFFFFF"/>
               <w:left w:val="single" w:sz="8" w:space="0" w:color="FFFFFF"/>
@@ -1424,7 +1234,8 @@
       <w:pPr>
         <w:rPr>
           <w:rFonts w:ascii="Arial" w:hAnsi="Arial" w:cs="Arial"/>
-          <w:sz w:val="52"/>
+          <w:sz w:val="24"/>
+          <w:szCs w:val="24"/>
           <w:lang w:eastAsia="ja-JP"/>
         </w:rPr>
       </w:pPr>
@@ -1432,6 +1243,18 @@
     <w:p>
       <w:pPr>
         <w:rPr>
+          <w:rFonts w:ascii="Arial" w:hAnsi="Arial" w:cs="Arial"/>
+          <w:sz w:val="24"/>
+          <w:szCs w:val="24"/>
+          <w:lang w:eastAsia="ja-JP"/>
+        </w:rPr>
+      </w:pPr>
+      <w:bookmarkStart w:id="1" w:name="_GoBack"/>
+      <w:bookmarkEnd w:id="1"/>
+    </w:p>
+    <w:p>
+      <w:pPr>
+        <w:rPr>
           <w:u w:val="single"/>
         </w:rPr>
       </w:pPr>
@@ -1449,9 +1272,7 @@
           <w:u w:val="single"/>
         </w:rPr>
       </w:pPr>
-      <w:bookmarkStart w:id="1" w:name="_GoBack"/>
-    </w:p>
-    <w:bookmarkEnd w:id="1"/>
+    </w:p>
     <w:p>
       <w:pPr>
         <w:rPr>
@@ -2602,7 +2423,7 @@
       </w:pPr>
     </w:pPrDefault>
   </w:docDefaults>
-  <w:latentStyles w:defLockedState="0" w:defUIPriority="99" w:defSemiHidden="0" w:defUnhideWhenUsed="0" w:defQFormat="0" w:count="375">
+  <w:latentStyles w:defLockedState="0" w:defUIPriority="99" w:defSemiHidden="0" w:defUnhideWhenUsed="0" w:defQFormat="0" w:count="376">
     <w:lsdException w:name="Normal" w:uiPriority="0" w:qFormat="1"/>
     <w:lsdException w:name="heading 1" w:uiPriority="9" w:qFormat="1"/>
     <w:lsdException w:name="heading 2" w:semiHidden="1" w:uiPriority="9" w:unhideWhenUsed="1" w:qFormat="1"/>
@@ -2708,7 +2529,6 @@
     <w:lsdException w:name="HTML Sample" w:semiHidden="1" w:unhideWhenUsed="1"/>
     <w:lsdException w:name="HTML Typewriter" w:semiHidden="1" w:unhideWhenUsed="1"/>
     <w:lsdException w:name="HTML Variable" w:semiHidden="1" w:unhideWhenUsed="1"/>
-    <w:lsdException w:name="Normal Table" w:semiHidden="1" w:unhideWhenUsed="1"/>
     <w:lsdException w:name="annotation subject" w:semiHidden="1" w:unhideWhenUsed="1"/>
     <w:lsdException w:name="No List" w:semiHidden="1" w:unhideWhenUsed="1"/>
     <w:lsdException w:name="Outline List 1" w:semiHidden="1" w:unhideWhenUsed="1"/>
@@ -2755,10 +2575,8 @@
     <w:lsdException w:name="Table Subtle 2" w:semiHidden="1" w:unhideWhenUsed="1"/>
     <w:lsdException w:name="Table Web 1" w:semiHidden="1" w:unhideWhenUsed="1"/>
     <w:lsdException w:name="Table Web 2" w:semiHidden="1" w:unhideWhenUsed="1"/>
-    <w:lsdException w:name="Table Web 3" w:semiHidden="1" w:unhideWhenUsed="1"/>
     <w:lsdException w:name="Balloon Text" w:semiHidden="1" w:unhideWhenUsed="1"/>
     <w:lsdException w:name="Table Grid" w:uiPriority="59"/>
-    <w:lsdException w:name="Table Theme" w:semiHidden="1" w:unhideWhenUsed="1"/>
     <w:lsdException w:name="Placeholder Text" w:semiHidden="1"/>
     <w:lsdException w:name="No Spacing" w:uiPriority="1" w:qFormat="1"/>
     <w:lsdException w:name="Light Shading" w:uiPriority="60"/>
@@ -2978,6 +2796,7 @@
     <w:lsdException w:name="Smart Hyperlink" w:semiHidden="1" w:unhideWhenUsed="1"/>
     <w:lsdException w:name="Hashtag" w:semiHidden="1" w:unhideWhenUsed="1"/>
     <w:lsdException w:name="Unresolved Mention" w:semiHidden="1" w:unhideWhenUsed="1"/>
+    <w:lsdException w:name="Smart Link" w:semiHidden="1" w:unhideWhenUsed="1"/>
   </w:latentStyles>
   <w:style w:type="paragraph" w:default="1" w:styleId="Normal">
     <w:name w:val="Normal"/>

</xml_diff>

<commit_message>
minor changes/ loc list work
</commit_message>
<xml_diff>
--- a/Catalogue Website Report.docx
+++ b/Catalogue Website Report.docx
@@ -353,6 +353,625 @@
       </w:r>
       <w:bookmarkEnd w:id="0"/>
     </w:p>
+    <w:sdt>
+      <w:sdtPr>
+        <w:id w:val="305285718"/>
+        <w:docPartObj>
+          <w:docPartGallery w:val="Table of Contents"/>
+          <w:docPartUnique/>
+        </w:docPartObj>
+      </w:sdtPr>
+      <w:sdtEndPr>
+        <w:rPr>
+          <w:rFonts w:asciiTheme="minorHAnsi" w:eastAsiaTheme="minorHAnsi" w:hAnsiTheme="minorHAnsi" w:cstheme="minorBidi"/>
+          <w:b/>
+          <w:bCs/>
+          <w:noProof/>
+          <w:color w:val="auto"/>
+          <w:sz w:val="22"/>
+          <w:szCs w:val="22"/>
+          <w:lang w:val="en-GB"/>
+        </w:rPr>
+      </w:sdtEndPr>
+      <w:sdtContent>
+        <w:p>
+          <w:pPr>
+            <w:pStyle w:val="TOCHeading"/>
+            <w:rPr>
+              <w:rStyle w:val="Heading1Char"/>
+              <w:sz w:val="40"/>
+              <w:szCs w:val="40"/>
+            </w:rPr>
+          </w:pPr>
+          <w:r>
+            <w:rPr>
+              <w:rStyle w:val="Heading1Char"/>
+              <w:sz w:val="40"/>
+              <w:szCs w:val="40"/>
+            </w:rPr>
+            <w:t>Contents</w:t>
+          </w:r>
+        </w:p>
+        <w:p>
+          <w:pPr>
+            <w:rPr>
+              <w:lang w:val="en-US"/>
+            </w:rPr>
+          </w:pPr>
+        </w:p>
+        <w:p>
+          <w:pPr>
+            <w:pStyle w:val="TOC1"/>
+            <w:tabs>
+              <w:tab w:val="right" w:leader="dot" w:pos="9016"/>
+            </w:tabs>
+            <w:rPr>
+              <w:noProof/>
+              <w:sz w:val="28"/>
+              <w:szCs w:val="28"/>
+            </w:rPr>
+          </w:pPr>
+          <w:r>
+            <w:rPr>
+              <w:sz w:val="28"/>
+              <w:szCs w:val="28"/>
+            </w:rPr>
+            <w:fldChar w:fldCharType="begin"/>
+          </w:r>
+          <w:r>
+            <w:rPr>
+              <w:sz w:val="28"/>
+              <w:szCs w:val="28"/>
+            </w:rPr>
+            <w:instrText xml:space="preserve"> TOC \o "1-3" \h \z \u </w:instrText>
+          </w:r>
+          <w:r>
+            <w:rPr>
+              <w:sz w:val="28"/>
+              <w:szCs w:val="28"/>
+            </w:rPr>
+            <w:fldChar w:fldCharType="separate"/>
+          </w:r>
+          <w:hyperlink w:anchor="_Toc29043586" w:history="1">
+            <w:r>
+              <w:rPr>
+                <w:rStyle w:val="Hyperlink"/>
+                <w:noProof/>
+                <w:sz w:val="28"/>
+                <w:szCs w:val="28"/>
+                <w:lang w:eastAsia="ja-JP"/>
+              </w:rPr>
+              <w:t>Introduction</w:t>
+            </w:r>
+            <w:r>
+              <w:rPr>
+                <w:noProof/>
+                <w:webHidden/>
+                <w:sz w:val="28"/>
+                <w:szCs w:val="28"/>
+              </w:rPr>
+              <w:tab/>
+            </w:r>
+            <w:r>
+              <w:rPr>
+                <w:noProof/>
+                <w:webHidden/>
+                <w:sz w:val="28"/>
+                <w:szCs w:val="28"/>
+              </w:rPr>
+              <w:fldChar w:fldCharType="begin"/>
+            </w:r>
+            <w:r>
+              <w:rPr>
+                <w:noProof/>
+                <w:webHidden/>
+                <w:sz w:val="28"/>
+                <w:szCs w:val="28"/>
+              </w:rPr>
+              <w:instrText xml:space="preserve"> PAGEREF _Toc29043586 \h </w:instrText>
+            </w:r>
+            <w:r>
+              <w:rPr>
+                <w:noProof/>
+                <w:webHidden/>
+                <w:sz w:val="28"/>
+                <w:szCs w:val="28"/>
+              </w:rPr>
+            </w:r>
+            <w:r>
+              <w:rPr>
+                <w:noProof/>
+                <w:webHidden/>
+                <w:sz w:val="28"/>
+                <w:szCs w:val="28"/>
+              </w:rPr>
+              <w:fldChar w:fldCharType="separate"/>
+            </w:r>
+            <w:r>
+              <w:rPr>
+                <w:noProof/>
+                <w:webHidden/>
+                <w:sz w:val="28"/>
+                <w:szCs w:val="28"/>
+              </w:rPr>
+              <w:t>3</w:t>
+            </w:r>
+            <w:r>
+              <w:rPr>
+                <w:noProof/>
+                <w:webHidden/>
+                <w:sz w:val="28"/>
+                <w:szCs w:val="28"/>
+              </w:rPr>
+              <w:fldChar w:fldCharType="end"/>
+            </w:r>
+          </w:hyperlink>
+        </w:p>
+        <w:p>
+          <w:pPr>
+            <w:pStyle w:val="TOC1"/>
+            <w:tabs>
+              <w:tab w:val="right" w:leader="dot" w:pos="9016"/>
+            </w:tabs>
+            <w:rPr>
+              <w:noProof/>
+              <w:sz w:val="28"/>
+              <w:szCs w:val="28"/>
+            </w:rPr>
+          </w:pPr>
+          <w:hyperlink w:anchor="_Toc29043587" w:history="1">
+            <w:r>
+              <w:rPr>
+                <w:rStyle w:val="Hyperlink"/>
+                <w:noProof/>
+                <w:sz w:val="28"/>
+                <w:szCs w:val="28"/>
+                <w:lang w:eastAsia="ja-JP"/>
+              </w:rPr>
+              <w:t>Website Details</w:t>
+            </w:r>
+            <w:r>
+              <w:rPr>
+                <w:noProof/>
+                <w:webHidden/>
+                <w:sz w:val="28"/>
+                <w:szCs w:val="28"/>
+              </w:rPr>
+              <w:tab/>
+            </w:r>
+            <w:r>
+              <w:rPr>
+                <w:noProof/>
+                <w:webHidden/>
+                <w:sz w:val="28"/>
+                <w:szCs w:val="28"/>
+              </w:rPr>
+              <w:fldChar w:fldCharType="begin"/>
+            </w:r>
+            <w:r>
+              <w:rPr>
+                <w:noProof/>
+                <w:webHidden/>
+                <w:sz w:val="28"/>
+                <w:szCs w:val="28"/>
+              </w:rPr>
+              <w:instrText xml:space="preserve"> PAGEREF _Toc29043587 \h </w:instrText>
+            </w:r>
+            <w:r>
+              <w:rPr>
+                <w:noProof/>
+                <w:webHidden/>
+                <w:sz w:val="28"/>
+                <w:szCs w:val="28"/>
+              </w:rPr>
+            </w:r>
+            <w:r>
+              <w:rPr>
+                <w:noProof/>
+                <w:webHidden/>
+                <w:sz w:val="28"/>
+                <w:szCs w:val="28"/>
+              </w:rPr>
+              <w:fldChar w:fldCharType="separate"/>
+            </w:r>
+            <w:r>
+              <w:rPr>
+                <w:noProof/>
+                <w:webHidden/>
+                <w:sz w:val="28"/>
+                <w:szCs w:val="28"/>
+              </w:rPr>
+              <w:t>3</w:t>
+            </w:r>
+            <w:r>
+              <w:rPr>
+                <w:noProof/>
+                <w:webHidden/>
+                <w:sz w:val="28"/>
+                <w:szCs w:val="28"/>
+              </w:rPr>
+              <w:fldChar w:fldCharType="end"/>
+            </w:r>
+          </w:hyperlink>
+        </w:p>
+        <w:p>
+          <w:pPr>
+            <w:pStyle w:val="TOC1"/>
+            <w:tabs>
+              <w:tab w:val="right" w:leader="dot" w:pos="9016"/>
+            </w:tabs>
+            <w:rPr>
+              <w:noProof/>
+              <w:sz w:val="28"/>
+              <w:szCs w:val="28"/>
+            </w:rPr>
+          </w:pPr>
+          <w:hyperlink w:anchor="_Toc29043588" w:history="1">
+            <w:r>
+              <w:rPr>
+                <w:rStyle w:val="Hyperlink"/>
+                <w:noProof/>
+                <w:sz w:val="28"/>
+                <w:szCs w:val="28"/>
+                <w:lang w:eastAsia="ja-JP"/>
+              </w:rPr>
+              <w:t>List of Functional and Non-functional pages</w:t>
+            </w:r>
+            <w:r>
+              <w:rPr>
+                <w:noProof/>
+                <w:webHidden/>
+                <w:sz w:val="28"/>
+                <w:szCs w:val="28"/>
+              </w:rPr>
+              <w:tab/>
+            </w:r>
+            <w:r>
+              <w:rPr>
+                <w:noProof/>
+                <w:webHidden/>
+                <w:sz w:val="28"/>
+                <w:szCs w:val="28"/>
+              </w:rPr>
+              <w:fldChar w:fldCharType="begin"/>
+            </w:r>
+            <w:r>
+              <w:rPr>
+                <w:noProof/>
+                <w:webHidden/>
+                <w:sz w:val="28"/>
+                <w:szCs w:val="28"/>
+              </w:rPr>
+              <w:instrText xml:space="preserve"> PAGEREF _Toc29043588 \h </w:instrText>
+            </w:r>
+            <w:r>
+              <w:rPr>
+                <w:noProof/>
+                <w:webHidden/>
+                <w:sz w:val="28"/>
+                <w:szCs w:val="28"/>
+              </w:rPr>
+            </w:r>
+            <w:r>
+              <w:rPr>
+                <w:noProof/>
+                <w:webHidden/>
+                <w:sz w:val="28"/>
+                <w:szCs w:val="28"/>
+              </w:rPr>
+              <w:fldChar w:fldCharType="separate"/>
+            </w:r>
+            <w:r>
+              <w:rPr>
+                <w:noProof/>
+                <w:webHidden/>
+                <w:sz w:val="28"/>
+                <w:szCs w:val="28"/>
+              </w:rPr>
+              <w:t>3</w:t>
+            </w:r>
+            <w:r>
+              <w:rPr>
+                <w:noProof/>
+                <w:webHidden/>
+                <w:sz w:val="28"/>
+                <w:szCs w:val="28"/>
+              </w:rPr>
+              <w:fldChar w:fldCharType="end"/>
+            </w:r>
+          </w:hyperlink>
+        </w:p>
+        <w:p>
+          <w:pPr>
+            <w:pStyle w:val="TOC1"/>
+            <w:tabs>
+              <w:tab w:val="right" w:leader="dot" w:pos="9016"/>
+            </w:tabs>
+            <w:rPr>
+              <w:noProof/>
+              <w:sz w:val="28"/>
+              <w:szCs w:val="28"/>
+            </w:rPr>
+          </w:pPr>
+          <w:hyperlink w:anchor="_Toc29043589" w:history="1">
+            <w:r>
+              <w:rPr>
+                <w:rStyle w:val="Hyperlink"/>
+                <w:noProof/>
+                <w:sz w:val="28"/>
+                <w:szCs w:val="28"/>
+                <w:lang w:eastAsia="ja-JP"/>
+              </w:rPr>
+              <w:t>Testing</w:t>
+            </w:r>
+            <w:r>
+              <w:rPr>
+                <w:noProof/>
+                <w:webHidden/>
+                <w:sz w:val="28"/>
+                <w:szCs w:val="28"/>
+              </w:rPr>
+              <w:tab/>
+            </w:r>
+            <w:r>
+              <w:rPr>
+                <w:noProof/>
+                <w:webHidden/>
+                <w:sz w:val="28"/>
+                <w:szCs w:val="28"/>
+              </w:rPr>
+              <w:fldChar w:fldCharType="begin"/>
+            </w:r>
+            <w:r>
+              <w:rPr>
+                <w:noProof/>
+                <w:webHidden/>
+                <w:sz w:val="28"/>
+                <w:szCs w:val="28"/>
+              </w:rPr>
+              <w:instrText xml:space="preserve"> PAGEREF _Toc29043589 \h </w:instrText>
+            </w:r>
+            <w:r>
+              <w:rPr>
+                <w:noProof/>
+                <w:webHidden/>
+                <w:sz w:val="28"/>
+                <w:szCs w:val="28"/>
+              </w:rPr>
+            </w:r>
+            <w:r>
+              <w:rPr>
+                <w:noProof/>
+                <w:webHidden/>
+                <w:sz w:val="28"/>
+                <w:szCs w:val="28"/>
+              </w:rPr>
+              <w:fldChar w:fldCharType="separate"/>
+            </w:r>
+            <w:r>
+              <w:rPr>
+                <w:noProof/>
+                <w:webHidden/>
+                <w:sz w:val="28"/>
+                <w:szCs w:val="28"/>
+              </w:rPr>
+              <w:t>4</w:t>
+            </w:r>
+            <w:r>
+              <w:rPr>
+                <w:noProof/>
+                <w:webHidden/>
+                <w:sz w:val="28"/>
+                <w:szCs w:val="28"/>
+              </w:rPr>
+              <w:fldChar w:fldCharType="end"/>
+            </w:r>
+          </w:hyperlink>
+        </w:p>
+        <w:p>
+          <w:pPr>
+            <w:pStyle w:val="TOC1"/>
+            <w:tabs>
+              <w:tab w:val="right" w:leader="dot" w:pos="9016"/>
+            </w:tabs>
+            <w:rPr>
+              <w:noProof/>
+              <w:sz w:val="28"/>
+              <w:szCs w:val="28"/>
+            </w:rPr>
+          </w:pPr>
+          <w:hyperlink w:anchor="_Toc29043590" w:history="1">
+            <w:r>
+              <w:rPr>
+                <w:rStyle w:val="Hyperlink"/>
+                <w:noProof/>
+                <w:sz w:val="28"/>
+                <w:szCs w:val="28"/>
+                <w:lang w:eastAsia="ja-JP"/>
+              </w:rPr>
+              <w:t>User Manual</w:t>
+            </w:r>
+            <w:r>
+              <w:rPr>
+                <w:noProof/>
+                <w:webHidden/>
+                <w:sz w:val="28"/>
+                <w:szCs w:val="28"/>
+              </w:rPr>
+              <w:tab/>
+            </w:r>
+            <w:r>
+              <w:rPr>
+                <w:noProof/>
+                <w:webHidden/>
+                <w:sz w:val="28"/>
+                <w:szCs w:val="28"/>
+              </w:rPr>
+              <w:fldChar w:fldCharType="begin"/>
+            </w:r>
+            <w:r>
+              <w:rPr>
+                <w:noProof/>
+                <w:webHidden/>
+                <w:sz w:val="28"/>
+                <w:szCs w:val="28"/>
+              </w:rPr>
+              <w:instrText xml:space="preserve"> PAGEREF _Toc29043590 \h </w:instrText>
+            </w:r>
+            <w:r>
+              <w:rPr>
+                <w:noProof/>
+                <w:webHidden/>
+                <w:sz w:val="28"/>
+                <w:szCs w:val="28"/>
+              </w:rPr>
+            </w:r>
+            <w:r>
+              <w:rPr>
+                <w:noProof/>
+                <w:webHidden/>
+                <w:sz w:val="28"/>
+                <w:szCs w:val="28"/>
+              </w:rPr>
+              <w:fldChar w:fldCharType="separate"/>
+            </w:r>
+            <w:r>
+              <w:rPr>
+                <w:noProof/>
+                <w:webHidden/>
+                <w:sz w:val="28"/>
+                <w:szCs w:val="28"/>
+              </w:rPr>
+              <w:t>5</w:t>
+            </w:r>
+            <w:r>
+              <w:rPr>
+                <w:noProof/>
+                <w:webHidden/>
+                <w:sz w:val="28"/>
+                <w:szCs w:val="28"/>
+              </w:rPr>
+              <w:fldChar w:fldCharType="end"/>
+            </w:r>
+          </w:hyperlink>
+        </w:p>
+        <w:p>
+          <w:pPr>
+            <w:pStyle w:val="TOC1"/>
+            <w:tabs>
+              <w:tab w:val="right" w:leader="dot" w:pos="9016"/>
+            </w:tabs>
+            <w:rPr>
+              <w:noProof/>
+              <w:sz w:val="28"/>
+              <w:szCs w:val="28"/>
+            </w:rPr>
+          </w:pPr>
+          <w:hyperlink w:anchor="_Toc29043591" w:history="1">
+            <w:r>
+              <w:rPr>
+                <w:rStyle w:val="Hyperlink"/>
+                <w:noProof/>
+                <w:sz w:val="28"/>
+                <w:szCs w:val="28"/>
+              </w:rPr>
+              <w:t>Shortcomings/Things to improve</w:t>
+            </w:r>
+            <w:r>
+              <w:rPr>
+                <w:noProof/>
+                <w:webHidden/>
+                <w:sz w:val="28"/>
+                <w:szCs w:val="28"/>
+              </w:rPr>
+              <w:tab/>
+            </w:r>
+            <w:r>
+              <w:rPr>
+                <w:noProof/>
+                <w:webHidden/>
+                <w:sz w:val="28"/>
+                <w:szCs w:val="28"/>
+              </w:rPr>
+              <w:fldChar w:fldCharType="begin"/>
+            </w:r>
+            <w:r>
+              <w:rPr>
+                <w:noProof/>
+                <w:webHidden/>
+                <w:sz w:val="28"/>
+                <w:szCs w:val="28"/>
+              </w:rPr>
+              <w:instrText xml:space="preserve"> PAGEREF _Toc29043591 \h </w:instrText>
+            </w:r>
+            <w:r>
+              <w:rPr>
+                <w:noProof/>
+                <w:webHidden/>
+                <w:sz w:val="28"/>
+                <w:szCs w:val="28"/>
+              </w:rPr>
+            </w:r>
+            <w:r>
+              <w:rPr>
+                <w:noProof/>
+                <w:webHidden/>
+                <w:sz w:val="28"/>
+                <w:szCs w:val="28"/>
+              </w:rPr>
+              <w:fldChar w:fldCharType="separate"/>
+            </w:r>
+            <w:r>
+              <w:rPr>
+                <w:noProof/>
+                <w:webHidden/>
+                <w:sz w:val="28"/>
+                <w:szCs w:val="28"/>
+              </w:rPr>
+              <w:t>6</w:t>
+            </w:r>
+            <w:r>
+              <w:rPr>
+                <w:noProof/>
+                <w:webHidden/>
+                <w:sz w:val="28"/>
+                <w:szCs w:val="28"/>
+              </w:rPr>
+              <w:fldChar w:fldCharType="end"/>
+            </w:r>
+          </w:hyperlink>
+        </w:p>
+        <w:p>
+          <w:r>
+            <w:rPr>
+              <w:b/>
+              <w:bCs/>
+              <w:noProof/>
+              <w:sz w:val="28"/>
+              <w:szCs w:val="28"/>
+            </w:rPr>
+            <w:fldChar w:fldCharType="end"/>
+          </w:r>
+        </w:p>
+      </w:sdtContent>
+    </w:sdt>
+    <w:p>
+      <w:pPr>
+        <w:rPr>
+          <w:rFonts w:ascii="Arial" w:eastAsiaTheme="majorEastAsia" w:hAnsi="Arial" w:cstheme="majorBidi"/>
+          <w:color w:val="365F91" w:themeColor="accent1" w:themeShade="BF"/>
+          <w:sz w:val="32"/>
+          <w:szCs w:val="32"/>
+          <w:lang w:eastAsia="ja-JP"/>
+        </w:rPr>
+      </w:pPr>
+      <w:r>
+        <w:rPr>
+          <w:lang w:eastAsia="ja-JP"/>
+        </w:rPr>
+        <w:br w:type="page"/>
+      </w:r>
+    </w:p>
     <w:p>
       <w:pPr>
         <w:pStyle w:val="Heading1"/>
@@ -360,6 +979,7 @@
           <w:lang w:eastAsia="ja-JP"/>
         </w:rPr>
       </w:pPr>
+      <w:bookmarkStart w:id="1" w:name="_Toc29043586"/>
       <w:r>
         <w:rPr>
           <w:lang w:eastAsia="ja-JP"/>
@@ -367,6 +987,7 @@
         <w:lastRenderedPageBreak/>
         <w:t>Introduction</w:t>
       </w:r>
+      <w:bookmarkEnd w:id="1"/>
     </w:p>
     <w:p>
       <w:pPr>
@@ -389,12 +1010,14 @@
           <w:lang w:eastAsia="ja-JP"/>
         </w:rPr>
       </w:pPr>
+      <w:bookmarkStart w:id="2" w:name="_Toc29043587"/>
       <w:r>
         <w:rPr>
           <w:lang w:eastAsia="ja-JP"/>
         </w:rPr>
         <w:t>Website Details</w:t>
       </w:r>
+      <w:bookmarkEnd w:id="2"/>
     </w:p>
     <w:p>
       <w:pPr>
@@ -417,12 +1040,14 @@
           <w:lang w:eastAsia="ja-JP"/>
         </w:rPr>
       </w:pPr>
+      <w:bookmarkStart w:id="3" w:name="_Toc29043588"/>
       <w:r>
         <w:rPr>
           <w:lang w:eastAsia="ja-JP"/>
         </w:rPr>
         <w:t>List of Functional and Non-functional pages</w:t>
       </w:r>
+      <w:bookmarkEnd w:id="3"/>
     </w:p>
     <w:tbl>
       <w:tblPr>
@@ -438,7 +1063,7 @@
       <w:tr>
         <w:tc>
           <w:tcPr>
-            <w:tcW w:w="6091" w:type="dxa"/>
+            <w:tcW w:w="5706" w:type="dxa"/>
             <w:shd w:val="clear" w:color="auto" w:fill="A6A6A6" w:themeFill="background1" w:themeFillShade="A6"/>
           </w:tcPr>
           <w:p>
@@ -464,7 +1089,7 @@
         </w:tc>
         <w:tc>
           <w:tcPr>
-            <w:tcW w:w="761" w:type="dxa"/>
+            <w:tcW w:w="1146" w:type="dxa"/>
             <w:shd w:val="clear" w:color="auto" w:fill="A6A6A6" w:themeFill="background1" w:themeFillShade="A6"/>
           </w:tcPr>
           <w:p>
@@ -504,7 +1129,7 @@
       <w:tr>
         <w:tc>
           <w:tcPr>
-            <w:tcW w:w="6091" w:type="dxa"/>
+            <w:tcW w:w="5706" w:type="dxa"/>
           </w:tcPr>
           <w:p>
             <w:pPr>
@@ -518,11 +1143,17 @@
               </w:rPr>
               <w:t>Home</w:t>
             </w:r>
-          </w:p>
-        </w:tc>
-        <w:tc>
-          <w:tcPr>
-            <w:tcW w:w="761" w:type="dxa"/>
+            <w:r>
+              <w:rPr>
+                <w:lang w:eastAsia="ja-JP"/>
+              </w:rPr>
+              <w:t xml:space="preserve"> – carousel/login</w:t>
+            </w:r>
+          </w:p>
+        </w:tc>
+        <w:tc>
+          <w:tcPr>
+            <w:tcW w:w="1146" w:type="dxa"/>
           </w:tcPr>
           <w:p>
             <w:pPr>
@@ -555,12 +1186,6 @@
                 <w:lang w:eastAsia="ja-JP"/>
               </w:rPr>
               <w:sym w:font="Wingdings" w:char="F0FC"/>
-            </w:r>
-            <w:r>
-              <w:rPr>
-                <w:lang w:eastAsia="ja-JP"/>
-              </w:rPr>
-              <w:sym w:font="Wingdings" w:char="F0FB"/>
             </w:r>
           </w:p>
         </w:tc>
@@ -568,7 +1193,7 @@
       <w:tr>
         <w:tc>
           <w:tcPr>
-            <w:tcW w:w="6091" w:type="dxa"/>
+            <w:tcW w:w="5706" w:type="dxa"/>
           </w:tcPr>
           <w:p>
             <w:pPr>
@@ -582,11 +1207,17 @@
               </w:rPr>
               <w:t>Store locator</w:t>
             </w:r>
-          </w:p>
-        </w:tc>
-        <w:tc>
-          <w:tcPr>
-            <w:tcW w:w="761" w:type="dxa"/>
+            <w:r>
+              <w:rPr>
+                <w:lang w:eastAsia="ja-JP"/>
+              </w:rPr>
+              <w:t xml:space="preserve"> - map</w:t>
+            </w:r>
+          </w:p>
+        </w:tc>
+        <w:tc>
+          <w:tcPr>
+            <w:tcW w:w="1146" w:type="dxa"/>
           </w:tcPr>
           <w:p>
             <w:pPr>
@@ -626,7 +1257,7 @@
       <w:tr>
         <w:tc>
           <w:tcPr>
-            <w:tcW w:w="6091" w:type="dxa"/>
+            <w:tcW w:w="5706" w:type="dxa"/>
           </w:tcPr>
           <w:p>
             <w:pPr>
@@ -640,11 +1271,17 @@
               </w:rPr>
               <w:t>Contact</w:t>
             </w:r>
-          </w:p>
-        </w:tc>
-        <w:tc>
-          <w:tcPr>
-            <w:tcW w:w="761" w:type="dxa"/>
+            <w:r>
+              <w:rPr>
+                <w:lang w:eastAsia="ja-JP"/>
+              </w:rPr>
+              <w:t xml:space="preserve"> – email/map link</w:t>
+            </w:r>
+          </w:p>
+        </w:tc>
+        <w:tc>
+          <w:tcPr>
+            <w:tcW w:w="1146" w:type="dxa"/>
           </w:tcPr>
           <w:p>
             <w:pPr>
@@ -677,6 +1314,12 @@
                 <w:lang w:eastAsia="ja-JP"/>
               </w:rPr>
               <w:sym w:font="Wingdings" w:char="F0FC"/>
+            </w:r>
+            <w:r>
+              <w:rPr>
+                <w:lang w:eastAsia="ja-JP"/>
+              </w:rPr>
+              <w:sym w:font="Wingdings" w:char="F0FB"/>
             </w:r>
           </w:p>
         </w:tc>
@@ -684,19 +1327,25 @@
       <w:tr>
         <w:tc>
           <w:tcPr>
-            <w:tcW w:w="6091" w:type="dxa"/>
-          </w:tcPr>
-          <w:p>
-            <w:pPr>
-              <w:rPr>
-                <w:lang w:eastAsia="ja-JP"/>
-              </w:rPr>
-            </w:pPr>
-          </w:p>
-        </w:tc>
-        <w:tc>
-          <w:tcPr>
-            <w:tcW w:w="761" w:type="dxa"/>
+            <w:tcW w:w="5706" w:type="dxa"/>
+          </w:tcPr>
+          <w:p>
+            <w:pPr>
+              <w:rPr>
+                <w:lang w:eastAsia="ja-JP"/>
+              </w:rPr>
+            </w:pPr>
+            <w:r>
+              <w:rPr>
+                <w:lang w:eastAsia="ja-JP"/>
+              </w:rPr>
+              <w:t>Shop - view cat/subcat/items/compare/add to watchlist</w:t>
+            </w:r>
+          </w:p>
+        </w:tc>
+        <w:tc>
+          <w:tcPr>
+            <w:tcW w:w="1146" w:type="dxa"/>
           </w:tcPr>
           <w:p>
             <w:pPr>
@@ -705,6 +1354,12 @@
                 <w:lang w:eastAsia="ja-JP"/>
               </w:rPr>
             </w:pPr>
+            <w:r>
+              <w:rPr>
+                <w:lang w:eastAsia="ja-JP"/>
+              </w:rPr>
+              <w:sym w:font="Wingdings" w:char="F0FC"/>
+            </w:r>
           </w:p>
         </w:tc>
         <w:tc>
@@ -718,25 +1373,55 @@
                 <w:lang w:eastAsia="ja-JP"/>
               </w:rPr>
             </w:pPr>
+            <w:r>
+              <w:rPr>
+                <w:lang w:eastAsia="ja-JP"/>
+              </w:rPr>
+              <w:sym w:font="Wingdings" w:char="F0FC"/>
+            </w:r>
           </w:p>
         </w:tc>
       </w:tr>
       <w:tr>
         <w:tc>
           <w:tcPr>
-            <w:tcW w:w="6091" w:type="dxa"/>
-          </w:tcPr>
-          <w:p>
-            <w:pPr>
-              <w:rPr>
-                <w:lang w:eastAsia="ja-JP"/>
-              </w:rPr>
-            </w:pPr>
-          </w:p>
-        </w:tc>
-        <w:tc>
-          <w:tcPr>
-            <w:tcW w:w="761" w:type="dxa"/>
+            <w:tcW w:w="5706" w:type="dxa"/>
+          </w:tcPr>
+          <w:p>
+            <w:pPr>
+              <w:rPr>
+                <w:lang w:eastAsia="ja-JP"/>
+              </w:rPr>
+            </w:pPr>
+            <w:r>
+              <w:rPr>
+                <w:lang w:eastAsia="ja-JP"/>
+              </w:rPr>
+              <w:t xml:space="preserve">Hot Deals </w:t>
+            </w:r>
+            <w:r>
+              <w:rPr>
+                <w:lang w:eastAsia="ja-JP"/>
+              </w:rPr>
+              <w:t>–</w:t>
+            </w:r>
+            <w:r>
+              <w:rPr>
+                <w:lang w:eastAsia="ja-JP"/>
+              </w:rPr>
+              <w:t xml:space="preserve"> </w:t>
+            </w:r>
+            <w:r>
+              <w:rPr>
+                <w:lang w:eastAsia="ja-JP"/>
+              </w:rPr>
+              <w:t>under construction</w:t>
+            </w:r>
+          </w:p>
+        </w:tc>
+        <w:tc>
+          <w:tcPr>
+            <w:tcW w:w="1146" w:type="dxa"/>
           </w:tcPr>
           <w:p>
             <w:pPr>
@@ -745,6 +1430,12 @@
                 <w:lang w:eastAsia="ja-JP"/>
               </w:rPr>
             </w:pPr>
+            <w:r>
+              <w:rPr>
+                <w:lang w:eastAsia="ja-JP"/>
+              </w:rPr>
+              <w:sym w:font="Wingdings" w:char="F0FC"/>
+            </w:r>
           </w:p>
         </w:tc>
         <w:tc>
@@ -758,25 +1449,43 @@
                 <w:lang w:eastAsia="ja-JP"/>
               </w:rPr>
             </w:pPr>
+            <w:r>
+              <w:rPr>
+                <w:lang w:eastAsia="ja-JP"/>
+              </w:rPr>
+              <w:sym w:font="Wingdings" w:char="F0FC"/>
+            </w:r>
+            <w:r>
+              <w:rPr>
+                <w:lang w:eastAsia="ja-JP"/>
+              </w:rPr>
+              <w:sym w:font="Wingdings" w:char="F0FB"/>
+            </w:r>
           </w:p>
         </w:tc>
       </w:tr>
       <w:tr>
         <w:tc>
           <w:tcPr>
-            <w:tcW w:w="6091" w:type="dxa"/>
-          </w:tcPr>
-          <w:p>
-            <w:pPr>
-              <w:rPr>
-                <w:lang w:eastAsia="ja-JP"/>
-              </w:rPr>
-            </w:pPr>
-          </w:p>
-        </w:tc>
-        <w:tc>
-          <w:tcPr>
-            <w:tcW w:w="761" w:type="dxa"/>
+            <w:tcW w:w="5706" w:type="dxa"/>
+          </w:tcPr>
+          <w:p>
+            <w:pPr>
+              <w:rPr>
+                <w:lang w:eastAsia="ja-JP"/>
+              </w:rPr>
+            </w:pPr>
+            <w:r>
+              <w:rPr>
+                <w:lang w:eastAsia="ja-JP"/>
+              </w:rPr>
+              <w:t>Watchlist - view</w:t>
+            </w:r>
+          </w:p>
+        </w:tc>
+        <w:tc>
+          <w:tcPr>
+            <w:tcW w:w="1146" w:type="dxa"/>
           </w:tcPr>
           <w:p>
             <w:pPr>
@@ -785,6 +1494,12 @@
                 <w:lang w:eastAsia="ja-JP"/>
               </w:rPr>
             </w:pPr>
+            <w:r>
+              <w:rPr>
+                <w:lang w:eastAsia="ja-JP"/>
+              </w:rPr>
+              <w:sym w:font="Wingdings" w:char="F0FC"/>
+            </w:r>
           </w:p>
         </w:tc>
         <w:tc>
@@ -798,25 +1513,463 @@
                 <w:lang w:eastAsia="ja-JP"/>
               </w:rPr>
             </w:pPr>
+            <w:r>
+              <w:rPr>
+                <w:lang w:eastAsia="ja-JP"/>
+              </w:rPr>
+              <w:sym w:font="Wingdings" w:char="F0FC"/>
+            </w:r>
           </w:p>
         </w:tc>
       </w:tr>
       <w:tr>
         <w:tc>
           <w:tcPr>
-            <w:tcW w:w="6091" w:type="dxa"/>
-          </w:tcPr>
-          <w:p>
-            <w:pPr>
-              <w:rPr>
-                <w:lang w:eastAsia="ja-JP"/>
-              </w:rPr>
-            </w:pPr>
-          </w:p>
-        </w:tc>
-        <w:tc>
-          <w:tcPr>
-            <w:tcW w:w="761" w:type="dxa"/>
+            <w:tcW w:w="5706" w:type="dxa"/>
+          </w:tcPr>
+          <w:p>
+            <w:pPr>
+              <w:rPr>
+                <w:lang w:eastAsia="ja-JP"/>
+              </w:rPr>
+            </w:pPr>
+            <w:r>
+              <w:rPr>
+                <w:lang w:eastAsia="ja-JP"/>
+              </w:rPr>
+              <w:t>Search Results – under construction</w:t>
+            </w:r>
+          </w:p>
+        </w:tc>
+        <w:tc>
+          <w:tcPr>
+            <w:tcW w:w="1146" w:type="dxa"/>
+          </w:tcPr>
+          <w:p>
+            <w:pPr>
+              <w:jc w:val="center"/>
+              <w:rPr>
+                <w:lang w:eastAsia="ja-JP"/>
+              </w:rPr>
+            </w:pPr>
+            <w:r>
+              <w:rPr>
+                <w:lang w:eastAsia="ja-JP"/>
+              </w:rPr>
+              <w:sym w:font="Wingdings" w:char="F0FC"/>
+            </w:r>
+          </w:p>
+        </w:tc>
+        <w:tc>
+          <w:tcPr>
+            <w:tcW w:w="2164" w:type="dxa"/>
+          </w:tcPr>
+          <w:p>
+            <w:pPr>
+              <w:jc w:val="center"/>
+              <w:rPr>
+                <w:lang w:eastAsia="ja-JP"/>
+              </w:rPr>
+            </w:pPr>
+            <w:r>
+              <w:rPr>
+                <w:lang w:eastAsia="ja-JP"/>
+              </w:rPr>
+              <w:sym w:font="Wingdings" w:char="F0FC"/>
+            </w:r>
+          </w:p>
+        </w:tc>
+      </w:tr>
+      <w:tr>
+        <w:tc>
+          <w:tcPr>
+            <w:tcW w:w="5706" w:type="dxa"/>
+          </w:tcPr>
+          <w:p>
+            <w:pPr>
+              <w:rPr>
+                <w:lang w:eastAsia="ja-JP"/>
+              </w:rPr>
+            </w:pPr>
+            <w:r>
+              <w:rPr>
+                <w:lang w:eastAsia="ja-JP"/>
+              </w:rPr>
+              <w:t>Admin Controls – add cat/add subcat/add item/add location</w:t>
+            </w:r>
+          </w:p>
+          <w:p>
+            <w:pPr>
+              <w:pStyle w:val="ListParagraph"/>
+              <w:numPr>
+                <w:ilvl w:val="0"/>
+                <w:numId w:val="5"/>
+              </w:numPr>
+              <w:rPr>
+                <w:lang w:eastAsia="ja-JP"/>
+              </w:rPr>
+            </w:pPr>
+            <w:r>
+              <w:rPr>
+                <w:lang w:eastAsia="ja-JP"/>
+              </w:rPr>
+              <w:t>D</w:t>
+            </w:r>
+            <w:r>
+              <w:rPr>
+                <w:lang w:eastAsia="ja-JP"/>
+              </w:rPr>
+              <w:t>elete</w:t>
+            </w:r>
+            <w:r>
+              <w:rPr>
+                <w:lang w:eastAsia="ja-JP"/>
+              </w:rPr>
+              <w:t xml:space="preserve"> </w:t>
+            </w:r>
+            <w:r>
+              <w:rPr>
+                <w:lang w:eastAsia="ja-JP"/>
+              </w:rPr>
+              <w:t>&amp;</w:t>
+            </w:r>
+            <w:r>
+              <w:rPr>
+                <w:lang w:eastAsia="ja-JP"/>
+              </w:rPr>
+              <w:t xml:space="preserve"> link to update cat/subcat/item/location</w:t>
+            </w:r>
+          </w:p>
+        </w:tc>
+        <w:tc>
+          <w:tcPr>
+            <w:tcW w:w="1146" w:type="dxa"/>
+          </w:tcPr>
+          <w:p>
+            <w:pPr>
+              <w:jc w:val="center"/>
+              <w:rPr>
+                <w:lang w:eastAsia="ja-JP"/>
+              </w:rPr>
+            </w:pPr>
+            <w:r>
+              <w:rPr>
+                <w:lang w:eastAsia="ja-JP"/>
+              </w:rPr>
+              <w:sym w:font="Wingdings" w:char="F0FC"/>
+            </w:r>
+          </w:p>
+        </w:tc>
+        <w:tc>
+          <w:tcPr>
+            <w:tcW w:w="2164" w:type="dxa"/>
+          </w:tcPr>
+          <w:p>
+            <w:pPr>
+              <w:jc w:val="center"/>
+              <w:rPr>
+                <w:lang w:eastAsia="ja-JP"/>
+              </w:rPr>
+            </w:pPr>
+            <w:r>
+              <w:rPr>
+                <w:lang w:eastAsia="ja-JP"/>
+              </w:rPr>
+              <w:sym w:font="Wingdings" w:char="F0FC"/>
+            </w:r>
+          </w:p>
+        </w:tc>
+      </w:tr>
+      <w:tr>
+        <w:tc>
+          <w:tcPr>
+            <w:tcW w:w="5706" w:type="dxa"/>
+          </w:tcPr>
+          <w:p>
+            <w:pPr>
+              <w:rPr>
+                <w:lang w:eastAsia="ja-JP"/>
+              </w:rPr>
+            </w:pPr>
+            <w:r>
+              <w:rPr>
+                <w:lang w:eastAsia="ja-JP"/>
+              </w:rPr>
+              <w:t>Update Map</w:t>
+            </w:r>
+            <w:bookmarkStart w:id="4" w:name="_GoBack"/>
+            <w:bookmarkEnd w:id="4"/>
+          </w:p>
+        </w:tc>
+        <w:tc>
+          <w:tcPr>
+            <w:tcW w:w="1146" w:type="dxa"/>
+          </w:tcPr>
+          <w:p>
+            <w:pPr>
+              <w:jc w:val="center"/>
+              <w:rPr>
+                <w:lang w:eastAsia="ja-JP"/>
+              </w:rPr>
+            </w:pPr>
+            <w:r>
+              <w:rPr>
+                <w:lang w:eastAsia="ja-JP"/>
+              </w:rPr>
+              <w:sym w:font="Wingdings" w:char="F0FC"/>
+            </w:r>
+          </w:p>
+        </w:tc>
+        <w:tc>
+          <w:tcPr>
+            <w:tcW w:w="2164" w:type="dxa"/>
+          </w:tcPr>
+          <w:p>
+            <w:pPr>
+              <w:jc w:val="center"/>
+              <w:rPr>
+                <w:lang w:eastAsia="ja-JP"/>
+              </w:rPr>
+            </w:pPr>
+            <w:r>
+              <w:rPr>
+                <w:lang w:eastAsia="ja-JP"/>
+              </w:rPr>
+              <w:sym w:font="Wingdings" w:char="F0FC"/>
+            </w:r>
+          </w:p>
+        </w:tc>
+      </w:tr>
+      <w:tr>
+        <w:tc>
+          <w:tcPr>
+            <w:tcW w:w="5706" w:type="dxa"/>
+          </w:tcPr>
+          <w:p>
+            <w:pPr>
+              <w:rPr>
+                <w:lang w:eastAsia="ja-JP"/>
+              </w:rPr>
+            </w:pPr>
+            <w:r>
+              <w:rPr>
+                <w:lang w:eastAsia="ja-JP"/>
+              </w:rPr>
+              <w:t>Update Category</w:t>
+            </w:r>
+          </w:p>
+        </w:tc>
+        <w:tc>
+          <w:tcPr>
+            <w:tcW w:w="1146" w:type="dxa"/>
+          </w:tcPr>
+          <w:p>
+            <w:pPr>
+              <w:jc w:val="center"/>
+              <w:rPr>
+                <w:lang w:eastAsia="ja-JP"/>
+              </w:rPr>
+            </w:pPr>
+            <w:r>
+              <w:rPr>
+                <w:lang w:eastAsia="ja-JP"/>
+              </w:rPr>
+              <w:sym w:font="Wingdings" w:char="F0FC"/>
+            </w:r>
+          </w:p>
+        </w:tc>
+        <w:tc>
+          <w:tcPr>
+            <w:tcW w:w="2164" w:type="dxa"/>
+          </w:tcPr>
+          <w:p>
+            <w:pPr>
+              <w:jc w:val="center"/>
+              <w:rPr>
+                <w:lang w:eastAsia="ja-JP"/>
+              </w:rPr>
+            </w:pPr>
+            <w:r>
+              <w:rPr>
+                <w:lang w:eastAsia="ja-JP"/>
+              </w:rPr>
+              <w:sym w:font="Wingdings" w:char="F0FC"/>
+            </w:r>
+          </w:p>
+        </w:tc>
+      </w:tr>
+      <w:tr>
+        <w:tc>
+          <w:tcPr>
+            <w:tcW w:w="5706" w:type="dxa"/>
+          </w:tcPr>
+          <w:p>
+            <w:pPr>
+              <w:rPr>
+                <w:lang w:eastAsia="ja-JP"/>
+              </w:rPr>
+            </w:pPr>
+            <w:r>
+              <w:rPr>
+                <w:lang w:eastAsia="ja-JP"/>
+              </w:rPr>
+              <w:t>Update Subcategory</w:t>
+            </w:r>
+          </w:p>
+        </w:tc>
+        <w:tc>
+          <w:tcPr>
+            <w:tcW w:w="1146" w:type="dxa"/>
+          </w:tcPr>
+          <w:p>
+            <w:pPr>
+              <w:jc w:val="center"/>
+              <w:rPr>
+                <w:lang w:eastAsia="ja-JP"/>
+              </w:rPr>
+            </w:pPr>
+            <w:r>
+              <w:rPr>
+                <w:lang w:eastAsia="ja-JP"/>
+              </w:rPr>
+              <w:sym w:font="Wingdings" w:char="F0FC"/>
+            </w:r>
+          </w:p>
+        </w:tc>
+        <w:tc>
+          <w:tcPr>
+            <w:tcW w:w="2164" w:type="dxa"/>
+          </w:tcPr>
+          <w:p>
+            <w:pPr>
+              <w:jc w:val="center"/>
+              <w:rPr>
+                <w:lang w:eastAsia="ja-JP"/>
+              </w:rPr>
+            </w:pPr>
+            <w:r>
+              <w:rPr>
+                <w:lang w:eastAsia="ja-JP"/>
+              </w:rPr>
+              <w:sym w:font="Wingdings" w:char="F0FC"/>
+            </w:r>
+          </w:p>
+        </w:tc>
+      </w:tr>
+      <w:tr>
+        <w:tc>
+          <w:tcPr>
+            <w:tcW w:w="5706" w:type="dxa"/>
+          </w:tcPr>
+          <w:p>
+            <w:pPr>
+              <w:rPr>
+                <w:lang w:eastAsia="ja-JP"/>
+              </w:rPr>
+            </w:pPr>
+            <w:r>
+              <w:rPr>
+                <w:lang w:eastAsia="ja-JP"/>
+              </w:rPr>
+              <w:t>Update Item</w:t>
+            </w:r>
+          </w:p>
+        </w:tc>
+        <w:tc>
+          <w:tcPr>
+            <w:tcW w:w="1146" w:type="dxa"/>
+          </w:tcPr>
+          <w:p>
+            <w:pPr>
+              <w:jc w:val="center"/>
+              <w:rPr>
+                <w:lang w:eastAsia="ja-JP"/>
+              </w:rPr>
+            </w:pPr>
+            <w:r>
+              <w:rPr>
+                <w:lang w:eastAsia="ja-JP"/>
+              </w:rPr>
+              <w:sym w:font="Wingdings" w:char="F0FC"/>
+            </w:r>
+          </w:p>
+        </w:tc>
+        <w:tc>
+          <w:tcPr>
+            <w:tcW w:w="2164" w:type="dxa"/>
+          </w:tcPr>
+          <w:p>
+            <w:pPr>
+              <w:jc w:val="center"/>
+              <w:rPr>
+                <w:lang w:eastAsia="ja-JP"/>
+              </w:rPr>
+            </w:pPr>
+            <w:r>
+              <w:rPr>
+                <w:lang w:eastAsia="ja-JP"/>
+              </w:rPr>
+              <w:sym w:font="Wingdings" w:char="F0FC"/>
+            </w:r>
+          </w:p>
+        </w:tc>
+      </w:tr>
+      <w:tr>
+        <w:tc>
+          <w:tcPr>
+            <w:tcW w:w="5706" w:type="dxa"/>
+          </w:tcPr>
+          <w:p>
+            <w:pPr>
+              <w:rPr>
+                <w:lang w:eastAsia="ja-JP"/>
+              </w:rPr>
+            </w:pPr>
+          </w:p>
+        </w:tc>
+        <w:tc>
+          <w:tcPr>
+            <w:tcW w:w="1146" w:type="dxa"/>
+          </w:tcPr>
+          <w:p>
+            <w:pPr>
+              <w:jc w:val="center"/>
+              <w:rPr>
+                <w:lang w:eastAsia="ja-JP"/>
+              </w:rPr>
+            </w:pPr>
+          </w:p>
+        </w:tc>
+        <w:tc>
+          <w:tcPr>
+            <w:tcW w:w="2164" w:type="dxa"/>
+          </w:tcPr>
+          <w:p>
+            <w:pPr>
+              <w:jc w:val="center"/>
+              <w:rPr>
+                <w:lang w:eastAsia="ja-JP"/>
+              </w:rPr>
+            </w:pPr>
+          </w:p>
+        </w:tc>
+      </w:tr>
+      <w:tr>
+        <w:tc>
+          <w:tcPr>
+            <w:tcW w:w="5706" w:type="dxa"/>
+          </w:tcPr>
+          <w:p>
+            <w:pPr>
+              <w:rPr>
+                <w:lang w:eastAsia="ja-JP"/>
+              </w:rPr>
+            </w:pPr>
+          </w:p>
+        </w:tc>
+        <w:tc>
+          <w:tcPr>
+            <w:tcW w:w="1146" w:type="dxa"/>
           </w:tcPr>
           <w:p>
             <w:pPr>
@@ -876,6 +2029,7 @@
           <w:lang w:eastAsia="ja-JP"/>
         </w:rPr>
       </w:pPr>
+      <w:bookmarkStart w:id="5" w:name="_Toc29043589"/>
       <w:r>
         <w:rPr>
           <w:lang w:eastAsia="ja-JP"/>
@@ -883,6 +2037,7 @@
         <w:lastRenderedPageBreak/>
         <w:t>Testing</w:t>
       </w:r>
+      <w:bookmarkEnd w:id="5"/>
     </w:p>
     <w:p>
       <w:pPr>
@@ -1864,7 +3019,8 @@
       <w:pPr>
         <w:pStyle w:val="Heading1"/>
       </w:pPr>
-      <w:bookmarkStart w:id="1" w:name="_Toc25521390"/>
+      <w:bookmarkStart w:id="6" w:name="_Toc25521390"/>
+      <w:bookmarkStart w:id="7" w:name="_Toc29043590"/>
       <w:r>
         <w:rPr>
           <w:lang w:eastAsia="ja-JP"/>
@@ -1872,7 +3028,8 @@
         <w:lastRenderedPageBreak/>
         <w:t>User Manual</w:t>
       </w:r>
-      <w:bookmarkEnd w:id="1"/>
+      <w:bookmarkEnd w:id="6"/>
+      <w:bookmarkEnd w:id="7"/>
       <w:r>
         <w:t xml:space="preserve"> </w:t>
       </w:r>
@@ -1895,10 +3052,12 @@
           <w:u w:val="single"/>
         </w:rPr>
       </w:pPr>
+      <w:bookmarkStart w:id="8" w:name="_Toc29043591"/>
       <w:r>
         <w:lastRenderedPageBreak/>
-        <w:t>Shortcomings/ Things to improve</w:t>
-      </w:r>
+        <w:t>Shortcomings/Things to improve</w:t>
+      </w:r>
+      <w:bookmarkEnd w:id="8"/>
     </w:p>
     <w:p/>
     <w:p>
@@ -1937,13 +3096,7 @@
       </w:r>
       <w:proofErr w:type="gramEnd"/>
       <w:r>
-        <w:t xml:space="preserve"> to use than </w:t>
-      </w:r>
-      <w:r>
-        <w:t>IndexedDB</w:t>
-      </w:r>
-      <w:r>
-        <w:t>.</w:t>
+        <w:t xml:space="preserve"> to use than IndexedDB.</w:t>
       </w:r>
     </w:p>
     <w:p>
@@ -1956,10 +3109,7 @@
         <w:t>Can’t encrypt logins on client side easily. Would normally be comparing hash values.</w:t>
       </w:r>
     </w:p>
-    <w:p>
-      <w:bookmarkStart w:id="2" w:name="_GoBack"/>
-      <w:bookmarkEnd w:id="2"/>
-    </w:p>
+    <w:p/>
     <w:p>
       <w:pPr>
         <w:rPr>
@@ -2029,7 +3179,7 @@
       </w:r>
     </w:p>
     <w:p>
-      <w:hyperlink r:id="rId7" w:history="1">
+      <w:hyperlink r:id="rId8" w:history="1">
         <w:r>
           <w:rPr>
             <w:rStyle w:val="Hyperlink"/>
@@ -2044,7 +3194,7 @@
           <w:rStyle w:val="Hyperlink"/>
         </w:rPr>
       </w:pPr>
-      <w:hyperlink r:id="rId8" w:history="1">
+      <w:hyperlink r:id="rId9" w:history="1">
         <w:r>
           <w:rPr>
             <w:rStyle w:val="Hyperlink"/>
@@ -2067,7 +3217,7 @@
       </w:r>
     </w:p>
     <w:p>
-      <w:hyperlink r:id="rId9" w:history="1">
+      <w:hyperlink r:id="rId10" w:history="1">
         <w:r>
           <w:rPr>
             <w:rStyle w:val="Hyperlink"/>
@@ -2095,7 +3245,7 @@
           <w:rStyle w:val="Hyperlink"/>
         </w:rPr>
       </w:pPr>
-      <w:hyperlink r:id="rId10" w:history="1">
+      <w:hyperlink r:id="rId11" w:history="1">
         <w:r>
           <w:rPr>
             <w:rStyle w:val="Hyperlink"/>
@@ -2124,7 +3274,7 @@
       </w:r>
     </w:p>
     <w:p>
-      <w:hyperlink r:id="rId11" w:history="1">
+      <w:hyperlink r:id="rId12" w:history="1">
         <w:r>
           <w:rPr>
             <w:rStyle w:val="Hyperlink"/>
@@ -2224,7 +3374,7 @@
       </w:r>
     </w:p>
     <w:p>
-      <w:hyperlink r:id="rId12" w:history="1">
+      <w:hyperlink r:id="rId13" w:history="1">
         <w:r>
           <w:rPr>
             <w:rStyle w:val="Hyperlink"/>
@@ -2234,7 +3384,7 @@
       </w:hyperlink>
     </w:p>
     <w:p>
-      <w:hyperlink r:id="rId13" w:history="1">
+      <w:hyperlink r:id="rId14" w:history="1">
         <w:r>
           <w:rPr>
             <w:rStyle w:val="Hyperlink"/>
@@ -2244,7 +3394,7 @@
       </w:hyperlink>
     </w:p>
     <w:p>
-      <w:hyperlink r:id="rId14" w:history="1">
+      <w:hyperlink r:id="rId15" w:history="1">
         <w:r>
           <w:rPr>
             <w:rStyle w:val="Hyperlink"/>
@@ -2268,7 +3418,7 @@
       </w:r>
     </w:p>
     <w:p>
-      <w:hyperlink r:id="rId15" w:history="1">
+      <w:hyperlink r:id="rId16" w:history="1">
         <w:r>
           <w:rPr>
             <w:rStyle w:val="Hyperlink"/>
@@ -2308,7 +3458,7 @@
           <w:rStyle w:val="Hyperlink"/>
         </w:rPr>
       </w:pPr>
-      <w:hyperlink r:id="rId16" w:history="1">
+      <w:hyperlink r:id="rId17" w:history="1">
         <w:r>
           <w:rPr>
             <w:rStyle w:val="Hyperlink"/>
@@ -2346,7 +3496,7 @@
           <w:bCs/>
         </w:rPr>
       </w:pPr>
-      <w:hyperlink r:id="rId17" w:history="1">
+      <w:hyperlink r:id="rId18" w:history="1">
         <w:r>
           <w:rPr>
             <w:rStyle w:val="Hyperlink"/>
@@ -2369,7 +3519,7 @@
       </w:r>
     </w:p>
     <w:p>
-      <w:hyperlink r:id="rId18" w:history="1">
+      <w:hyperlink r:id="rId19" w:history="1">
         <w:r>
           <w:rPr>
             <w:rStyle w:val="Hyperlink"/>
@@ -2379,7 +3529,7 @@
       </w:hyperlink>
     </w:p>
     <w:p>
-      <w:hyperlink r:id="rId19" w:history="1">
+      <w:hyperlink r:id="rId20" w:history="1">
         <w:r>
           <w:rPr>
             <w:rStyle w:val="Hyperlink"/>
@@ -2394,7 +3544,7 @@
           <w:rStyle w:val="Hyperlink"/>
         </w:rPr>
       </w:pPr>
-      <w:hyperlink r:id="rId20" w:history="1">
+      <w:hyperlink r:id="rId21" w:history="1">
         <w:r>
           <w:rPr>
             <w:rStyle w:val="Hyperlink"/>
@@ -2565,7 +3715,7 @@
           <w:lang w:val="en-CA"/>
         </w:rPr>
       </w:pPr>
-      <w:hyperlink r:id="rId21" w:history="1">
+      <w:hyperlink r:id="rId22" w:history="1">
         <w:r>
           <w:rPr>
             <w:rStyle w:val="Hyperlink"/>
@@ -2598,7 +3748,7 @@
           <w:rStyle w:val="Hyperlink"/>
         </w:rPr>
       </w:pPr>
-      <w:hyperlink r:id="rId22" w:history="1">
+      <w:hyperlink r:id="rId23" w:history="1">
         <w:r>
           <w:rPr>
             <w:rStyle w:val="Hyperlink"/>
@@ -2623,7 +3773,7 @@
       </w:r>
     </w:p>
     <w:p>
-      <w:hyperlink r:id="rId23" w:history="1">
+      <w:hyperlink r:id="rId24" w:history="1">
         <w:r>
           <w:rPr>
             <w:rStyle w:val="Hyperlink"/>
@@ -2633,7 +3783,8 @@
       </w:hyperlink>
     </w:p>
     <w:sectPr>
-      <w:headerReference w:type="default" r:id="rId24"/>
+      <w:headerReference w:type="default" r:id="rId25"/>
+      <w:footerReference w:type="default" r:id="rId26"/>
       <w:pgSz w:w="11906" w:h="16838"/>
       <w:pgMar w:top="1440" w:right="1440" w:bottom="1440" w:left="1440" w:header="708" w:footer="708" w:gutter="0"/>
       <w:cols w:space="708"/>
@@ -2666,6 +3817,59 @@
     </w:p>
   </w:endnote>
 </w:endnotes>
+</file>
+
+<file path=word/footer1.xml><?xml version="1.0" encoding="utf-8"?>
+<w:ftr xmlns:wpc="http://schemas.microsoft.com/office/word/2010/wordprocessingCanvas" xmlns:cx="http://schemas.microsoft.com/office/drawing/2014/chartex" xmlns:cx1="http://schemas.microsoft.com/office/drawing/2015/9/8/chartex" xmlns:cx2="http://schemas.microsoft.com/office/drawing/2015/10/21/chartex" xmlns:cx3="http://schemas.microsoft.com/office/drawing/2016/5/9/chartex" xmlns:cx4="http://schemas.microsoft.com/office/drawing/2016/5/10/chartex" xmlns:cx5="http://schemas.microsoft.com/office/drawing/2016/5/11/chartex" xmlns:cx6="http://schemas.microsoft.com/office/drawing/2016/5/12/chartex" xmlns:cx7="http://schemas.microsoft.com/office/drawing/2016/5/13/chartex" xmlns:cx8="http://schemas.microsoft.com/office/drawing/2016/5/14/chartex" xmlns:mc="http://schemas.openxmlformats.org/markup-compatibility/2006" xmlns:aink="http://schemas.microsoft.com/office/drawing/2016/ink" xmlns:am3d="http://schemas.microsoft.com/office/drawing/2017/model3d" xmlns:o="urn:schemas-microsoft-com:office:office" xmlns:r="http://schemas.openxmlformats.org/officeDocument/2006/relationships" xmlns:m="http://schemas.openxmlformats.org/officeDocument/2006/math" xmlns:v="urn:schemas-microsoft-com:vml" xmlns:wp14="http://schemas.microsoft.com/office/word/2010/wordprocessingDrawing" xmlns:wp="http://schemas.openxmlformats.org/drawingml/2006/wordprocessingDrawing" xmlns:w10="urn:schemas-microsoft-com:office:word" xmlns:w="http://schemas.openxmlformats.org/wordprocessingml/2006/main" xmlns:w14="http://schemas.microsoft.com/office/word/2010/wordml" xmlns:w15="http://schemas.microsoft.com/office/word/2012/wordml" xmlns:w16cid="http://schemas.microsoft.com/office/word/2016/wordml/cid" xmlns:w16se="http://schemas.microsoft.com/office/word/2015/wordml/symex" xmlns:wpg="http://schemas.microsoft.com/office/word/2010/wordprocessingGroup" xmlns:wpi="http://schemas.microsoft.com/office/word/2010/wordprocessingInk" xmlns:wne="http://schemas.microsoft.com/office/word/2006/wordml" xmlns:wps="http://schemas.microsoft.com/office/word/2010/wordprocessingShape" mc:Ignorable="w14 w15 w16se w16cid wp14">
+  <w:sdt>
+    <w:sdtPr>
+      <w:id w:val="-1276715310"/>
+      <w:docPartObj>
+        <w:docPartGallery w:val="Page Numbers (Bottom of Page)"/>
+        <w:docPartUnique/>
+      </w:docPartObj>
+    </w:sdtPr>
+    <w:sdtEndPr>
+      <w:rPr>
+        <w:noProof/>
+      </w:rPr>
+    </w:sdtEndPr>
+    <w:sdtContent>
+      <w:p>
+        <w:pPr>
+          <w:pStyle w:val="Footer"/>
+          <w:jc w:val="right"/>
+        </w:pPr>
+        <w:r>
+          <w:fldChar w:fldCharType="begin"/>
+        </w:r>
+        <w:r>
+          <w:instrText xml:space="preserve"> PAGE   \* MERGEFORMAT </w:instrText>
+        </w:r>
+        <w:r>
+          <w:fldChar w:fldCharType="separate"/>
+        </w:r>
+        <w:r>
+          <w:rPr>
+            <w:noProof/>
+          </w:rPr>
+          <w:t>2</w:t>
+        </w:r>
+        <w:r>
+          <w:rPr>
+            <w:noProof/>
+          </w:rPr>
+          <w:fldChar w:fldCharType="end"/>
+        </w:r>
+      </w:p>
+    </w:sdtContent>
+  </w:sdt>
+  <w:p>
+    <w:pPr>
+      <w:pStyle w:val="Footer"/>
+    </w:pPr>
+  </w:p>
+</w:ftr>
 </file>
 
 <file path=word/footnotes.xml><?xml version="1.0" encoding="utf-8"?>
@@ -3075,6 +4279,118 @@
     </w:lvl>
   </w:abstractNum>
   <w:abstractNum w:abstractNumId="3" w15:restartNumberingAfterBreak="0">
+    <w:nsid w:val="6E4C3AAE"/>
+    <w:multiLevelType w:val="hybridMultilevel"/>
+    <w:tmpl w:val="0F0A619E"/>
+    <w:lvl w:ilvl="0" w:tplc="55225756">
+      <w:numFmt w:val="bullet"/>
+      <w:lvlText w:val="-"/>
+      <w:lvlJc w:val="left"/>
+      <w:pPr>
+        <w:ind w:left="720" w:hanging="360"/>
+      </w:pPr>
+      <w:rPr>
+        <w:rFonts w:ascii="Calibri" w:eastAsiaTheme="minorHAnsi" w:hAnsi="Calibri" w:cs="Calibri" w:hint="default"/>
+      </w:rPr>
+    </w:lvl>
+    <w:lvl w:ilvl="1" w:tplc="10090003" w:tentative="1">
+      <w:start w:val="1"/>
+      <w:numFmt w:val="bullet"/>
+      <w:lvlText w:val="o"/>
+      <w:lvlJc w:val="left"/>
+      <w:pPr>
+        <w:ind w:left="1440" w:hanging="360"/>
+      </w:pPr>
+      <w:rPr>
+        <w:rFonts w:ascii="Courier New" w:hAnsi="Courier New" w:cs="Courier New" w:hint="default"/>
+      </w:rPr>
+    </w:lvl>
+    <w:lvl w:ilvl="2" w:tplc="10090005" w:tentative="1">
+      <w:start w:val="1"/>
+      <w:numFmt w:val="bullet"/>
+      <w:lvlText w:val=""/>
+      <w:lvlJc w:val="left"/>
+      <w:pPr>
+        <w:ind w:left="2160" w:hanging="360"/>
+      </w:pPr>
+      <w:rPr>
+        <w:rFonts w:ascii="Wingdings" w:hAnsi="Wingdings" w:hint="default"/>
+      </w:rPr>
+    </w:lvl>
+    <w:lvl w:ilvl="3" w:tplc="10090001" w:tentative="1">
+      <w:start w:val="1"/>
+      <w:numFmt w:val="bullet"/>
+      <w:lvlText w:val=""/>
+      <w:lvlJc w:val="left"/>
+      <w:pPr>
+        <w:ind w:left="2880" w:hanging="360"/>
+      </w:pPr>
+      <w:rPr>
+        <w:rFonts w:ascii="Symbol" w:hAnsi="Symbol" w:hint="default"/>
+      </w:rPr>
+    </w:lvl>
+    <w:lvl w:ilvl="4" w:tplc="10090003" w:tentative="1">
+      <w:start w:val="1"/>
+      <w:numFmt w:val="bullet"/>
+      <w:lvlText w:val="o"/>
+      <w:lvlJc w:val="left"/>
+      <w:pPr>
+        <w:ind w:left="3600" w:hanging="360"/>
+      </w:pPr>
+      <w:rPr>
+        <w:rFonts w:ascii="Courier New" w:hAnsi="Courier New" w:cs="Courier New" w:hint="default"/>
+      </w:rPr>
+    </w:lvl>
+    <w:lvl w:ilvl="5" w:tplc="10090005" w:tentative="1">
+      <w:start w:val="1"/>
+      <w:numFmt w:val="bullet"/>
+      <w:lvlText w:val=""/>
+      <w:lvlJc w:val="left"/>
+      <w:pPr>
+        <w:ind w:left="4320" w:hanging="360"/>
+      </w:pPr>
+      <w:rPr>
+        <w:rFonts w:ascii="Wingdings" w:hAnsi="Wingdings" w:hint="default"/>
+      </w:rPr>
+    </w:lvl>
+    <w:lvl w:ilvl="6" w:tplc="10090001" w:tentative="1">
+      <w:start w:val="1"/>
+      <w:numFmt w:val="bullet"/>
+      <w:lvlText w:val=""/>
+      <w:lvlJc w:val="left"/>
+      <w:pPr>
+        <w:ind w:left="5040" w:hanging="360"/>
+      </w:pPr>
+      <w:rPr>
+        <w:rFonts w:ascii="Symbol" w:hAnsi="Symbol" w:hint="default"/>
+      </w:rPr>
+    </w:lvl>
+    <w:lvl w:ilvl="7" w:tplc="10090003" w:tentative="1">
+      <w:start w:val="1"/>
+      <w:numFmt w:val="bullet"/>
+      <w:lvlText w:val="o"/>
+      <w:lvlJc w:val="left"/>
+      <w:pPr>
+        <w:ind w:left="5760" w:hanging="360"/>
+      </w:pPr>
+      <w:rPr>
+        <w:rFonts w:ascii="Courier New" w:hAnsi="Courier New" w:cs="Courier New" w:hint="default"/>
+      </w:rPr>
+    </w:lvl>
+    <w:lvl w:ilvl="8" w:tplc="10090005" w:tentative="1">
+      <w:start w:val="1"/>
+      <w:numFmt w:val="bullet"/>
+      <w:lvlText w:val=""/>
+      <w:lvlJc w:val="left"/>
+      <w:pPr>
+        <w:ind w:left="6480" w:hanging="360"/>
+      </w:pPr>
+      <w:rPr>
+        <w:rFonts w:ascii="Wingdings" w:hAnsi="Wingdings" w:hint="default"/>
+      </w:rPr>
+    </w:lvl>
+  </w:abstractNum>
+  <w:abstractNum w:abstractNumId="4" w15:restartNumberingAfterBreak="0">
     <w:nsid w:val="733F1749"/>
     <w:multiLevelType w:val="hybridMultilevel"/>
     <w:tmpl w:val="E062BDCC"/>
@@ -3218,13 +4534,16 @@
     <w:abstractNumId w:val="1"/>
   </w:num>
   <w:num w:numId="2">
-    <w:abstractNumId w:val="3"/>
+    <w:abstractNumId w:val="4"/>
   </w:num>
   <w:num w:numId="3">
     <w:abstractNumId w:val="0"/>
   </w:num>
   <w:num w:numId="4">
     <w:abstractNumId w:val="2"/>
+  </w:num>
+  <w:num w:numId="5">
+    <w:abstractNumId w:val="3"/>
   </w:num>
 </w:numbering>
 </file>
@@ -3858,6 +5177,46 @@
       <w:szCs w:val="26"/>
     </w:rPr>
   </w:style>
+  <w:style w:type="paragraph" w:styleId="TOCHeading">
+    <w:name w:val="TOC Heading"/>
+    <w:basedOn w:val="Heading1"/>
+    <w:next w:val="Normal"/>
+    <w:uiPriority w:val="39"/>
+    <w:unhideWhenUsed/>
+    <w:qFormat/>
+    <w:rsid w:val="002C4A3E"/>
+    <w:pPr>
+      <w:spacing w:line="259" w:lineRule="auto"/>
+      <w:outlineLvl w:val="9"/>
+    </w:pPr>
+    <w:rPr>
+      <w:rFonts w:asciiTheme="majorHAnsi" w:hAnsiTheme="majorHAnsi"/>
+      <w:lang w:val="en-US"/>
+    </w:rPr>
+  </w:style>
+  <w:style w:type="paragraph" w:styleId="TOC1">
+    <w:name w:val="toc 1"/>
+    <w:basedOn w:val="Normal"/>
+    <w:next w:val="Normal"/>
+    <w:autoRedefine/>
+    <w:uiPriority w:val="39"/>
+    <w:unhideWhenUsed/>
+    <w:rsid w:val="002C4A3E"/>
+    <w:pPr>
+      <w:spacing w:after="100"/>
+    </w:pPr>
+  </w:style>
+  <w:style w:type="paragraph" w:styleId="ListParagraph">
+    <w:name w:val="List Paragraph"/>
+    <w:basedOn w:val="Normal"/>
+    <w:uiPriority w:val="34"/>
+    <w:qFormat/>
+    <w:rsid w:val="00EE144F"/>
+    <w:pPr>
+      <w:ind w:left="720"/>
+      <w:contextualSpacing/>
+    </w:pPr>
+  </w:style>
 </w:styles>
 </file>
 
@@ -4144,4 +5503,16 @@
   <a:objectDefaults/>
   <a:extraClrSchemeLst/>
 </a:theme>
+</file>
+
+<file path=customXml/item1.xml><?xml version="1.0" encoding="utf-8"?>
+<b:Sources xmlns:b="http://schemas.openxmlformats.org/officeDocument/2006/bibliography" xmlns="http://schemas.openxmlformats.org/officeDocument/2006/bibliography" SelectedStyle="\APASixthEditionOfficeOnline.xsl" StyleName="APA" Version="6"/>
+</file>
+
+<file path=customXml/itemProps1.xml><?xml version="1.0" encoding="utf-8"?>
+<ds:datastoreItem xmlns:ds="http://schemas.openxmlformats.org/officeDocument/2006/customXml" ds:itemID="{6AD7DEF9-8612-4364-8857-544FC92FA1BC}">
+  <ds:schemaRefs>
+    <ds:schemaRef ds:uri="http://schemas.openxmlformats.org/officeDocument/2006/bibliography"/>
+  </ds:schemaRefs>
+</ds:datastoreItem>
 </file>
</xml_diff>